<commit_message>
Load db with values and Debug sql procedures
</commit_message>
<xml_diff>
--- a/Phase1.docx
+++ b/Phase1.docx
@@ -38,7 +38,47 @@
           <w:sz w:val="26"/>
           <w:szCs w:val="26"/>
         </w:rPr>
-        <w:t>Team members are Jingguo Liang (jliang35) and Ruixuan Zhai (rzhai2).</w:t>
+        <w:t xml:space="preserve">Team members are Jingguo Liang (jliang35) and </w:t>
+      </w:r>
+      <w:proofErr w:type="spellStart"/>
+      <w:r>
+        <w:rPr>
+          <w:rFonts w:eastAsia="Times New Roman" w:cstheme="minorHAnsi"/>
+          <w:color w:val="000000"/>
+          <w:sz w:val="26"/>
+          <w:szCs w:val="26"/>
+        </w:rPr>
+        <w:t>Ruixuan</w:t>
+      </w:r>
+      <w:proofErr w:type="spellEnd"/>
+      <w:r>
+        <w:rPr>
+          <w:rFonts w:eastAsia="Times New Roman" w:cstheme="minorHAnsi"/>
+          <w:color w:val="000000"/>
+          <w:sz w:val="26"/>
+          <w:szCs w:val="26"/>
+        </w:rPr>
+        <w:t xml:space="preserve"> </w:t>
+      </w:r>
+      <w:proofErr w:type="spellStart"/>
+      <w:r>
+        <w:rPr>
+          <w:rFonts w:eastAsia="Times New Roman" w:cstheme="minorHAnsi"/>
+          <w:color w:val="000000"/>
+          <w:sz w:val="26"/>
+          <w:szCs w:val="26"/>
+        </w:rPr>
+        <w:t>Zhai</w:t>
+      </w:r>
+      <w:proofErr w:type="spellEnd"/>
+      <w:r>
+        <w:rPr>
+          <w:rFonts w:eastAsia="Times New Roman" w:cstheme="minorHAnsi"/>
+          <w:color w:val="000000"/>
+          <w:sz w:val="26"/>
+          <w:szCs w:val="26"/>
+        </w:rPr>
+        <w:t xml:space="preserve"> (rzhai2).</w:t>
       </w:r>
     </w:p>
     <w:p>
@@ -97,7 +137,27 @@
           <w:sz w:val="26"/>
           <w:szCs w:val="26"/>
         </w:rPr>
-        <w:t xml:space="preserve"> web page can provide useful information to each team about other teams and players based on past data. (i.e. which player has the specific skill they are looking for? What is the biggest threat coming from a specific player?) We can also provide fans general information about past games.</w:t>
+        <w:t xml:space="preserve"> web page can provide useful information to each team about other teams and players based on past data. (</w:t>
+      </w:r>
+      <w:proofErr w:type="gramStart"/>
+      <w:r>
+        <w:rPr>
+          <w:rFonts w:eastAsia="Times New Roman" w:cstheme="minorHAnsi"/>
+          <w:color w:val="000000"/>
+          <w:sz w:val="26"/>
+          <w:szCs w:val="26"/>
+        </w:rPr>
+        <w:t>i.e.</w:t>
+      </w:r>
+      <w:proofErr w:type="gramEnd"/>
+      <w:r>
+        <w:rPr>
+          <w:rFonts w:eastAsia="Times New Roman" w:cstheme="minorHAnsi"/>
+          <w:color w:val="000000"/>
+          <w:sz w:val="26"/>
+          <w:szCs w:val="26"/>
+        </w:rPr>
+        <w:t xml:space="preserve"> which player has the specific skill they are looking for? What is the biggest threat coming from a specific player?) We can also provide fans general information about past games.</w:t>
       </w:r>
     </w:p>
     <w:p>
@@ -177,15 +237,33 @@
           <w:sz w:val="26"/>
           <w:szCs w:val="26"/>
         </w:rPr>
-        <w:t>List all players who have served in at least two OWL teams</w:t>
-      </w:r>
-      <w:r>
-        <w:rPr>
-          <w:rFonts w:eastAsia="Times New Roman" w:cstheme="minorHAnsi"/>
-          <w:sz w:val="26"/>
-          <w:szCs w:val="26"/>
-        </w:rPr>
-        <w:t>, and have either defeated his new team in his original team, or defeated his original team in his new team.</w:t>
+        <w:t xml:space="preserve">List all players who have served in at least two OWL </w:t>
+      </w:r>
+      <w:proofErr w:type="gramStart"/>
+      <w:r>
+        <w:rPr>
+          <w:rFonts w:eastAsia="Times New Roman" w:cstheme="minorHAnsi"/>
+          <w:sz w:val="26"/>
+          <w:szCs w:val="26"/>
+        </w:rPr>
+        <w:t>teams</w:t>
+      </w:r>
+      <w:r>
+        <w:rPr>
+          <w:rFonts w:eastAsia="Times New Roman" w:cstheme="minorHAnsi"/>
+          <w:sz w:val="26"/>
+          <w:szCs w:val="26"/>
+        </w:rPr>
+        <w:t>, and</w:t>
+      </w:r>
+      <w:proofErr w:type="gramEnd"/>
+      <w:r>
+        <w:rPr>
+          <w:rFonts w:eastAsia="Times New Roman" w:cstheme="minorHAnsi"/>
+          <w:sz w:val="26"/>
+          <w:szCs w:val="26"/>
+        </w:rPr>
+        <w:t xml:space="preserve"> have either defeated his new team in his original team, or defeated his original team in his new team.</w:t>
       </w:r>
     </w:p>
     <w:p>
@@ -193,7 +271,7 @@
         <w:spacing w:after="120" w:line="240" w:lineRule="auto"/>
         <w:ind w:left="720"/>
         <w:rPr>
-          <w:rFonts w:eastAsia="Times New Roman" w:cstheme="minorHAnsi"/>
+          <w:rFonts w:cstheme="minorHAnsi"/>
           <w:sz w:val="26"/>
           <w:szCs w:val="26"/>
         </w:rPr>
@@ -232,7 +310,7 @@
           <w:sz w:val="26"/>
           <w:szCs w:val="26"/>
         </w:rPr>
-        <w:t>3</w:t>
+        <w:t>5</w:t>
       </w:r>
       <w:r>
         <w:rPr>
@@ -668,7 +746,25 @@
           <w:sz w:val="26"/>
           <w:szCs w:val="26"/>
         </w:rPr>
-        <w:t xml:space="preserve">the top 5 players who do the greatest amount of damage per 10min using </w:t>
+        <w:t xml:space="preserve">the top </w:t>
+      </w:r>
+      <w:r>
+        <w:rPr>
+          <w:rFonts w:eastAsia="Times New Roman" w:cstheme="minorHAnsi"/>
+          <w:color w:val="000000"/>
+          <w:sz w:val="26"/>
+          <w:szCs w:val="26"/>
+        </w:rPr>
+        <w:t>10</w:t>
+      </w:r>
+      <w:r>
+        <w:rPr>
+          <w:rFonts w:eastAsia="Times New Roman" w:cstheme="minorHAnsi"/>
+          <w:color w:val="000000"/>
+          <w:sz w:val="26"/>
+          <w:szCs w:val="26"/>
+        </w:rPr>
+        <w:t xml:space="preserve"> players who do the greatest amount of damage per 10min using </w:t>
       </w:r>
       <w:r>
         <w:rPr>
@@ -704,6 +800,15 @@
           <w:sz w:val="26"/>
           <w:szCs w:val="26"/>
         </w:rPr>
+        <w:t>, and the time played</w:t>
+      </w:r>
+      <w:r>
+        <w:rPr>
+          <w:rFonts w:eastAsia="Times New Roman" w:cstheme="minorHAnsi"/>
+          <w:color w:val="000000"/>
+          <w:sz w:val="26"/>
+          <w:szCs w:val="26"/>
+        </w:rPr>
         <w:t>.</w:t>
       </w:r>
     </w:p>
@@ -742,25 +847,43 @@
           <w:sz w:val="26"/>
           <w:szCs w:val="26"/>
         </w:rPr>
-        <w:t xml:space="preserve">Fleta Deadlift is the scenario where a player accounts for 50% or more of  the final blows of the entire team in one map. The size of Fleta Deadlift is defined by the number of this player’s final blows / total number of final blows of his team </w:t>
-      </w:r>
-      <w:r>
-        <w:rPr>
-          <w:rFonts w:eastAsia="Times New Roman" w:cstheme="minorHAnsi"/>
-          <w:color w:val="000000"/>
-          <w:sz w:val="26"/>
-          <w:szCs w:val="26"/>
-        </w:rPr>
-        <w:t xml:space="preserve">members </w:t>
-      </w:r>
-      <w:r>
-        <w:rPr>
-          <w:rFonts w:eastAsia="Times New Roman" w:cstheme="minorHAnsi"/>
-          <w:color w:val="000000"/>
-          <w:sz w:val="26"/>
-          <w:szCs w:val="26"/>
-        </w:rPr>
-        <w:t>in the map</w:t>
+        <w:t>Fleta Deadlift is the scenario where a player</w:t>
+      </w:r>
+      <w:r>
+        <w:rPr>
+          <w:rFonts w:eastAsia="Times New Roman" w:cstheme="minorHAnsi"/>
+          <w:color w:val="000000"/>
+          <w:sz w:val="26"/>
+          <w:szCs w:val="26"/>
+        </w:rPr>
+        <w:t xml:space="preserve"> wins a map, and</w:t>
+      </w:r>
+      <w:r>
+        <w:rPr>
+          <w:rFonts w:eastAsia="Times New Roman" w:cstheme="minorHAnsi"/>
+          <w:color w:val="000000"/>
+          <w:sz w:val="26"/>
+          <w:szCs w:val="26"/>
+        </w:rPr>
+        <w:t xml:space="preserve"> accounts for 50% or more of  the final blows of the entire team in one map. The size of Fleta Deadlift is defined by the number of this player’s final blows</w:t>
+      </w:r>
+      <w:r>
+        <w:rPr>
+          <w:rFonts w:eastAsia="Times New Roman" w:cstheme="minorHAnsi"/>
+          <w:color w:val="000000"/>
+          <w:sz w:val="26"/>
+          <w:szCs w:val="26"/>
+        </w:rPr>
+        <w:t xml:space="preserve"> * 2</w:t>
+      </w:r>
+      <w:r>
+        <w:rPr>
+          <w:rFonts w:eastAsia="Times New Roman" w:cstheme="minorHAnsi"/>
+          <w:color w:val="000000"/>
+          <w:sz w:val="26"/>
+          <w:szCs w:val="26"/>
+        </w:rPr>
+        <w:t xml:space="preserve"> / total number of final blows of his team</w:t>
       </w:r>
       <w:r>
         <w:rPr>
@@ -984,7 +1107,25 @@
           <w:sz w:val="26"/>
           <w:szCs w:val="26"/>
         </w:rPr>
-        <w:t>11. List the top 5 players who play hero Mercy and have the highest final blow</w:t>
+        <w:t xml:space="preserve">11. List the top </w:t>
+      </w:r>
+      <w:r>
+        <w:rPr>
+          <w:rFonts w:eastAsia="Times New Roman" w:cstheme="minorHAnsi"/>
+          <w:color w:val="000000"/>
+          <w:sz w:val="26"/>
+          <w:szCs w:val="26"/>
+        </w:rPr>
+        <w:t>10</w:t>
+      </w:r>
+      <w:r>
+        <w:rPr>
+          <w:rFonts w:eastAsia="Times New Roman" w:cstheme="minorHAnsi"/>
+          <w:color w:val="000000"/>
+          <w:sz w:val="26"/>
+          <w:szCs w:val="26"/>
+        </w:rPr>
+        <w:t xml:space="preserve"> players who play hero Mercy and have the highest final blow</w:t>
       </w:r>
       <w:r>
         <w:rPr>
@@ -1106,7 +1247,47 @@
           <w:sz w:val="26"/>
           <w:szCs w:val="26"/>
         </w:rPr>
-        <w:t>Query 13-15 involves models to evaluate players and teams, and also some machine learning. Those queries are only in their early forms, and may change later.</w:t>
+        <w:t xml:space="preserve">Query 13-15 involves models to evaluate players and teams, </w:t>
+      </w:r>
+      <w:proofErr w:type="gramStart"/>
+      <w:r>
+        <w:rPr>
+          <w:rFonts w:eastAsia="Times New Roman" w:cstheme="minorHAnsi"/>
+          <w:color w:val="000000"/>
+          <w:sz w:val="26"/>
+          <w:szCs w:val="26"/>
+        </w:rPr>
+        <w:t>and also</w:t>
+      </w:r>
+      <w:proofErr w:type="gramEnd"/>
+      <w:r>
+        <w:rPr>
+          <w:rFonts w:eastAsia="Times New Roman" w:cstheme="minorHAnsi"/>
+          <w:color w:val="000000"/>
+          <w:sz w:val="26"/>
+          <w:szCs w:val="26"/>
+        </w:rPr>
+        <w:t xml:space="preserve"> some machine learning. Those queries are only in their early </w:t>
+      </w:r>
+      <w:proofErr w:type="gramStart"/>
+      <w:r>
+        <w:rPr>
+          <w:rFonts w:eastAsia="Times New Roman" w:cstheme="minorHAnsi"/>
+          <w:color w:val="000000"/>
+          <w:sz w:val="26"/>
+          <w:szCs w:val="26"/>
+        </w:rPr>
+        <w:t>forms, and</w:t>
+      </w:r>
+      <w:proofErr w:type="gramEnd"/>
+      <w:r>
+        <w:rPr>
+          <w:rFonts w:eastAsia="Times New Roman" w:cstheme="minorHAnsi"/>
+          <w:color w:val="000000"/>
+          <w:sz w:val="26"/>
+          <w:szCs w:val="26"/>
+        </w:rPr>
+        <w:t xml:space="preserve"> may change later.</w:t>
       </w:r>
     </w:p>
     <w:p>
@@ -1305,8 +1486,19 @@
           <w:sz w:val="24"/>
           <w:szCs w:val="24"/>
         </w:rPr>
-        <w:t>DROP TABLE Player;</w:t>
-      </w:r>
+        <w:t xml:space="preserve">DROP TABLE </w:t>
+      </w:r>
+      <w:proofErr w:type="gramStart"/>
+      <w:r>
+        <w:rPr>
+          <w:rFonts w:ascii="Times New Roman" w:eastAsia="Times New Roman" w:hAnsi="Times New Roman" w:cs="Times New Roman"/>
+          <w:color w:val="000000"/>
+          <w:sz w:val="24"/>
+          <w:szCs w:val="24"/>
+        </w:rPr>
+        <w:t>Player;</w:t>
+      </w:r>
+      <w:proofErr w:type="gramEnd"/>
     </w:p>
     <w:p>
       <w:pPr>
@@ -1343,7 +1535,27 @@
           <w:sz w:val="24"/>
           <w:szCs w:val="24"/>
         </w:rPr>
-        <w:t>    PlayerName VARCHAR(20),</w:t>
+        <w:t>    </w:t>
+      </w:r>
+      <w:proofErr w:type="spellStart"/>
+      <w:r>
+        <w:rPr>
+          <w:rFonts w:ascii="Times New Roman" w:eastAsia="Times New Roman" w:hAnsi="Times New Roman" w:cs="Times New Roman"/>
+          <w:color w:val="000000"/>
+          <w:sz w:val="24"/>
+          <w:szCs w:val="24"/>
+        </w:rPr>
+        <w:t>PlayerName</w:t>
+      </w:r>
+      <w:proofErr w:type="spellEnd"/>
+      <w:r>
+        <w:rPr>
+          <w:rFonts w:ascii="Times New Roman" w:eastAsia="Times New Roman" w:hAnsi="Times New Roman" w:cs="Times New Roman"/>
+          <w:color w:val="000000"/>
+          <w:sz w:val="24"/>
+          <w:szCs w:val="24"/>
+        </w:rPr>
+        <w:t xml:space="preserve"> VARCHAR(20),</w:t>
       </w:r>
     </w:p>
     <w:p>
@@ -1363,7 +1575,27 @@
           <w:szCs w:val="24"/>
         </w:rPr>
         <w:lastRenderedPageBreak/>
-        <w:t>    RealName VARCHAR(30),</w:t>
+        <w:t>    </w:t>
+      </w:r>
+      <w:proofErr w:type="spellStart"/>
+      <w:r>
+        <w:rPr>
+          <w:rFonts w:ascii="Times New Roman" w:eastAsia="Times New Roman" w:hAnsi="Times New Roman" w:cs="Times New Roman"/>
+          <w:color w:val="000000"/>
+          <w:sz w:val="24"/>
+          <w:szCs w:val="24"/>
+        </w:rPr>
+        <w:t>RealName</w:t>
+      </w:r>
+      <w:proofErr w:type="spellEnd"/>
+      <w:r>
+        <w:rPr>
+          <w:rFonts w:ascii="Times New Roman" w:eastAsia="Times New Roman" w:hAnsi="Times New Roman" w:cs="Times New Roman"/>
+          <w:color w:val="000000"/>
+          <w:sz w:val="24"/>
+          <w:szCs w:val="24"/>
+        </w:rPr>
+        <w:t xml:space="preserve"> VARCHAR(30),</w:t>
       </w:r>
     </w:p>
     <w:p>
@@ -1458,8 +1690,19 @@
           <w:sz w:val="24"/>
           <w:szCs w:val="24"/>
         </w:rPr>
-        <w:t>    PRIMARY KEY PlayerName</w:t>
-      </w:r>
+        <w:t xml:space="preserve">    PRIMARY KEY </w:t>
+      </w:r>
+      <w:proofErr w:type="spellStart"/>
+      <w:r>
+        <w:rPr>
+          <w:rFonts w:ascii="Times New Roman" w:eastAsia="Times New Roman" w:hAnsi="Times New Roman" w:cs="Times New Roman"/>
+          <w:color w:val="000000"/>
+          <w:sz w:val="24"/>
+          <w:szCs w:val="24"/>
+        </w:rPr>
+        <w:t>PlayerName</w:t>
+      </w:r>
+      <w:proofErr w:type="spellEnd"/>
     </w:p>
     <w:p>
       <w:pPr>
@@ -1506,8 +1749,19 @@
           <w:sz w:val="24"/>
           <w:szCs w:val="24"/>
         </w:rPr>
-        <w:t>DROP TABLE Team;</w:t>
-      </w:r>
+        <w:t xml:space="preserve">DROP TABLE </w:t>
+      </w:r>
+      <w:proofErr w:type="gramStart"/>
+      <w:r>
+        <w:rPr>
+          <w:rFonts w:ascii="Times New Roman" w:eastAsia="Times New Roman" w:hAnsi="Times New Roman" w:cs="Times New Roman"/>
+          <w:color w:val="000000"/>
+          <w:sz w:val="24"/>
+          <w:szCs w:val="24"/>
+        </w:rPr>
+        <w:t>Team;</w:t>
+      </w:r>
+      <w:proofErr w:type="gramEnd"/>
     </w:p>
     <w:p>
       <w:pPr>
@@ -1544,7 +1798,27 @@
           <w:sz w:val="24"/>
           <w:szCs w:val="24"/>
         </w:rPr>
-        <w:t>    TeamName VARCHAR(30),</w:t>
+        <w:t>    </w:t>
+      </w:r>
+      <w:proofErr w:type="spellStart"/>
+      <w:r>
+        <w:rPr>
+          <w:rFonts w:ascii="Times New Roman" w:eastAsia="Times New Roman" w:hAnsi="Times New Roman" w:cs="Times New Roman"/>
+          <w:color w:val="000000"/>
+          <w:sz w:val="24"/>
+          <w:szCs w:val="24"/>
+        </w:rPr>
+        <w:t>TeamName</w:t>
+      </w:r>
+      <w:proofErr w:type="spellEnd"/>
+      <w:r>
+        <w:rPr>
+          <w:rFonts w:ascii="Times New Roman" w:eastAsia="Times New Roman" w:hAnsi="Times New Roman" w:cs="Times New Roman"/>
+          <w:color w:val="000000"/>
+          <w:sz w:val="24"/>
+          <w:szCs w:val="24"/>
+        </w:rPr>
+        <w:t xml:space="preserve"> VARCHAR(30),</w:t>
       </w:r>
     </w:p>
     <w:p>
@@ -1601,27 +1875,58 @@
           <w:sz w:val="24"/>
           <w:szCs w:val="24"/>
         </w:rPr>
-        <w:t>    DateFounded DATE,</w:t>
-      </w:r>
-    </w:p>
-    <w:p>
-      <w:pPr>
-        <w:spacing w:after="120" w:line="240" w:lineRule="auto"/>
-        <w:rPr>
-          <w:rFonts w:ascii="Times New Roman" w:eastAsia="Times New Roman" w:hAnsi="Times New Roman" w:cs="Times New Roman"/>
-          <w:sz w:val="24"/>
-          <w:szCs w:val="24"/>
-        </w:rPr>
-      </w:pPr>
-      <w:r>
-        <w:rPr>
-          <w:rFonts w:ascii="Times New Roman" w:eastAsia="Times New Roman" w:hAnsi="Times New Roman" w:cs="Times New Roman"/>
-          <w:color w:val="000000"/>
-          <w:sz w:val="24"/>
-          <w:szCs w:val="24"/>
-        </w:rPr>
-        <w:t>    PRIMARY KEY TeamName</w:t>
-      </w:r>
+        <w:t>    </w:t>
+      </w:r>
+      <w:proofErr w:type="spellStart"/>
+      <w:r>
+        <w:rPr>
+          <w:rFonts w:ascii="Times New Roman" w:eastAsia="Times New Roman" w:hAnsi="Times New Roman" w:cs="Times New Roman"/>
+          <w:color w:val="000000"/>
+          <w:sz w:val="24"/>
+          <w:szCs w:val="24"/>
+        </w:rPr>
+        <w:t>DateFounded</w:t>
+      </w:r>
+      <w:proofErr w:type="spellEnd"/>
+      <w:r>
+        <w:rPr>
+          <w:rFonts w:ascii="Times New Roman" w:eastAsia="Times New Roman" w:hAnsi="Times New Roman" w:cs="Times New Roman"/>
+          <w:color w:val="000000"/>
+          <w:sz w:val="24"/>
+          <w:szCs w:val="24"/>
+        </w:rPr>
+        <w:t xml:space="preserve"> DATE,</w:t>
+      </w:r>
+    </w:p>
+    <w:p>
+      <w:pPr>
+        <w:spacing w:after="120" w:line="240" w:lineRule="auto"/>
+        <w:rPr>
+          <w:rFonts w:ascii="Times New Roman" w:eastAsia="Times New Roman" w:hAnsi="Times New Roman" w:cs="Times New Roman"/>
+          <w:sz w:val="24"/>
+          <w:szCs w:val="24"/>
+        </w:rPr>
+      </w:pPr>
+      <w:r>
+        <w:rPr>
+          <w:rFonts w:ascii="Times New Roman" w:eastAsia="Times New Roman" w:hAnsi="Times New Roman" w:cs="Times New Roman"/>
+          <w:color w:val="000000"/>
+          <w:sz w:val="24"/>
+          <w:szCs w:val="24"/>
+        </w:rPr>
+        <w:t xml:space="preserve">    PRIMARY KEY </w:t>
+      </w:r>
+      <w:proofErr w:type="spellStart"/>
+      <w:r>
+        <w:rPr>
+          <w:rFonts w:ascii="Times New Roman" w:eastAsia="Times New Roman" w:hAnsi="Times New Roman" w:cs="Times New Roman"/>
+          <w:color w:val="000000"/>
+          <w:sz w:val="24"/>
+          <w:szCs w:val="24"/>
+        </w:rPr>
+        <w:t>TeamName</w:t>
+      </w:r>
+      <w:proofErr w:type="spellEnd"/>
     </w:p>
     <w:p>
       <w:pPr>
@@ -1668,64 +1973,146 @@
           <w:sz w:val="24"/>
           <w:szCs w:val="24"/>
         </w:rPr>
-        <w:t>DROP TABLE ServesIn;</w:t>
-      </w:r>
-    </w:p>
-    <w:p>
-      <w:pPr>
-        <w:spacing w:after="120" w:line="240" w:lineRule="auto"/>
-        <w:rPr>
-          <w:rFonts w:ascii="Times New Roman" w:eastAsia="Times New Roman" w:hAnsi="Times New Roman" w:cs="Times New Roman"/>
-          <w:sz w:val="24"/>
-          <w:szCs w:val="24"/>
-        </w:rPr>
-      </w:pPr>
-      <w:r>
-        <w:rPr>
-          <w:rFonts w:ascii="Times New Roman" w:eastAsia="Times New Roman" w:hAnsi="Times New Roman" w:cs="Times New Roman"/>
-          <w:color w:val="000000"/>
-          <w:sz w:val="24"/>
-          <w:szCs w:val="24"/>
-        </w:rPr>
-        <w:t>CREATE TABLE ServesIn (</w:t>
-      </w:r>
-    </w:p>
-    <w:p>
-      <w:pPr>
-        <w:spacing w:after="120" w:line="240" w:lineRule="auto"/>
-        <w:rPr>
-          <w:rFonts w:ascii="Times New Roman" w:eastAsia="Times New Roman" w:hAnsi="Times New Roman" w:cs="Times New Roman"/>
-          <w:sz w:val="24"/>
-          <w:szCs w:val="24"/>
-        </w:rPr>
-      </w:pPr>
-      <w:r>
-        <w:rPr>
-          <w:rFonts w:ascii="Times New Roman" w:eastAsia="Times New Roman" w:hAnsi="Times New Roman" w:cs="Times New Roman"/>
-          <w:color w:val="000000"/>
-          <w:sz w:val="24"/>
-          <w:szCs w:val="24"/>
-        </w:rPr>
-        <w:t>    PlayerName VARCHAR(20),</w:t>
-      </w:r>
-    </w:p>
-    <w:p>
-      <w:pPr>
-        <w:spacing w:after="120" w:line="240" w:lineRule="auto"/>
-        <w:rPr>
-          <w:rFonts w:ascii="Times New Roman" w:eastAsia="Times New Roman" w:hAnsi="Times New Roman" w:cs="Times New Roman"/>
-          <w:sz w:val="24"/>
-          <w:szCs w:val="24"/>
-        </w:rPr>
-      </w:pPr>
-      <w:r>
-        <w:rPr>
-          <w:rFonts w:ascii="Times New Roman" w:eastAsia="Times New Roman" w:hAnsi="Times New Roman" w:cs="Times New Roman"/>
-          <w:color w:val="000000"/>
-          <w:sz w:val="24"/>
-          <w:szCs w:val="24"/>
-        </w:rPr>
-        <w:t>    TeamName VARCHAR(30),</w:t>
+        <w:t xml:space="preserve">DROP TABLE </w:t>
+      </w:r>
+      <w:proofErr w:type="spellStart"/>
+      <w:proofErr w:type="gramStart"/>
+      <w:r>
+        <w:rPr>
+          <w:rFonts w:ascii="Times New Roman" w:eastAsia="Times New Roman" w:hAnsi="Times New Roman" w:cs="Times New Roman"/>
+          <w:color w:val="000000"/>
+          <w:sz w:val="24"/>
+          <w:szCs w:val="24"/>
+        </w:rPr>
+        <w:t>ServesIn</w:t>
+      </w:r>
+      <w:proofErr w:type="spellEnd"/>
+      <w:r>
+        <w:rPr>
+          <w:rFonts w:ascii="Times New Roman" w:eastAsia="Times New Roman" w:hAnsi="Times New Roman" w:cs="Times New Roman"/>
+          <w:color w:val="000000"/>
+          <w:sz w:val="24"/>
+          <w:szCs w:val="24"/>
+        </w:rPr>
+        <w:t>;</w:t>
+      </w:r>
+      <w:proofErr w:type="gramEnd"/>
+    </w:p>
+    <w:p>
+      <w:pPr>
+        <w:spacing w:after="120" w:line="240" w:lineRule="auto"/>
+        <w:rPr>
+          <w:rFonts w:ascii="Times New Roman" w:eastAsia="Times New Roman" w:hAnsi="Times New Roman" w:cs="Times New Roman"/>
+          <w:sz w:val="24"/>
+          <w:szCs w:val="24"/>
+        </w:rPr>
+      </w:pPr>
+      <w:r>
+        <w:rPr>
+          <w:rFonts w:ascii="Times New Roman" w:eastAsia="Times New Roman" w:hAnsi="Times New Roman" w:cs="Times New Roman"/>
+          <w:color w:val="000000"/>
+          <w:sz w:val="24"/>
+          <w:szCs w:val="24"/>
+        </w:rPr>
+        <w:t xml:space="preserve">CREATE TABLE </w:t>
+      </w:r>
+      <w:proofErr w:type="spellStart"/>
+      <w:r>
+        <w:rPr>
+          <w:rFonts w:ascii="Times New Roman" w:eastAsia="Times New Roman" w:hAnsi="Times New Roman" w:cs="Times New Roman"/>
+          <w:color w:val="000000"/>
+          <w:sz w:val="24"/>
+          <w:szCs w:val="24"/>
+        </w:rPr>
+        <w:t>ServesIn</w:t>
+      </w:r>
+      <w:proofErr w:type="spellEnd"/>
+      <w:r>
+        <w:rPr>
+          <w:rFonts w:ascii="Times New Roman" w:eastAsia="Times New Roman" w:hAnsi="Times New Roman" w:cs="Times New Roman"/>
+          <w:color w:val="000000"/>
+          <w:sz w:val="24"/>
+          <w:szCs w:val="24"/>
+        </w:rPr>
+        <w:t xml:space="preserve"> (</w:t>
+      </w:r>
+    </w:p>
+    <w:p>
+      <w:pPr>
+        <w:spacing w:after="120" w:line="240" w:lineRule="auto"/>
+        <w:rPr>
+          <w:rFonts w:ascii="Times New Roman" w:eastAsia="Times New Roman" w:hAnsi="Times New Roman" w:cs="Times New Roman"/>
+          <w:sz w:val="24"/>
+          <w:szCs w:val="24"/>
+        </w:rPr>
+      </w:pPr>
+      <w:r>
+        <w:rPr>
+          <w:rFonts w:ascii="Times New Roman" w:eastAsia="Times New Roman" w:hAnsi="Times New Roman" w:cs="Times New Roman"/>
+          <w:color w:val="000000"/>
+          <w:sz w:val="24"/>
+          <w:szCs w:val="24"/>
+        </w:rPr>
+        <w:t>    </w:t>
+      </w:r>
+      <w:proofErr w:type="spellStart"/>
+      <w:r>
+        <w:rPr>
+          <w:rFonts w:ascii="Times New Roman" w:eastAsia="Times New Roman" w:hAnsi="Times New Roman" w:cs="Times New Roman"/>
+          <w:color w:val="000000"/>
+          <w:sz w:val="24"/>
+          <w:szCs w:val="24"/>
+        </w:rPr>
+        <w:t>PlayerName</w:t>
+      </w:r>
+      <w:proofErr w:type="spellEnd"/>
+      <w:r>
+        <w:rPr>
+          <w:rFonts w:ascii="Times New Roman" w:eastAsia="Times New Roman" w:hAnsi="Times New Roman" w:cs="Times New Roman"/>
+          <w:color w:val="000000"/>
+          <w:sz w:val="24"/>
+          <w:szCs w:val="24"/>
+        </w:rPr>
+        <w:t xml:space="preserve"> VARCHAR(20),</w:t>
+      </w:r>
+    </w:p>
+    <w:p>
+      <w:pPr>
+        <w:spacing w:after="120" w:line="240" w:lineRule="auto"/>
+        <w:rPr>
+          <w:rFonts w:ascii="Times New Roman" w:eastAsia="Times New Roman" w:hAnsi="Times New Roman" w:cs="Times New Roman"/>
+          <w:sz w:val="24"/>
+          <w:szCs w:val="24"/>
+        </w:rPr>
+      </w:pPr>
+      <w:r>
+        <w:rPr>
+          <w:rFonts w:ascii="Times New Roman" w:eastAsia="Times New Roman" w:hAnsi="Times New Roman" w:cs="Times New Roman"/>
+          <w:color w:val="000000"/>
+          <w:sz w:val="24"/>
+          <w:szCs w:val="24"/>
+        </w:rPr>
+        <w:t>    </w:t>
+      </w:r>
+      <w:proofErr w:type="spellStart"/>
+      <w:r>
+        <w:rPr>
+          <w:rFonts w:ascii="Times New Roman" w:eastAsia="Times New Roman" w:hAnsi="Times New Roman" w:cs="Times New Roman"/>
+          <w:color w:val="000000"/>
+          <w:sz w:val="24"/>
+          <w:szCs w:val="24"/>
+        </w:rPr>
+        <w:t>TeamName</w:t>
+      </w:r>
+      <w:proofErr w:type="spellEnd"/>
+      <w:r>
+        <w:rPr>
+          <w:rFonts w:ascii="Times New Roman" w:eastAsia="Times New Roman" w:hAnsi="Times New Roman" w:cs="Times New Roman"/>
+          <w:color w:val="000000"/>
+          <w:sz w:val="24"/>
+          <w:szCs w:val="24"/>
+        </w:rPr>
+        <w:t xml:space="preserve"> VARCHAR(30),</w:t>
       </w:r>
     </w:p>
     <w:p>
@@ -1763,26 +2150,86 @@
           <w:sz w:val="24"/>
           <w:szCs w:val="24"/>
         </w:rPr>
-        <w:t>    EndDate DATE,</w:t>
-      </w:r>
-    </w:p>
-    <w:p>
-      <w:pPr>
-        <w:spacing w:after="120" w:line="240" w:lineRule="auto"/>
-        <w:rPr>
-          <w:rFonts w:ascii="Times New Roman" w:eastAsia="Times New Roman" w:hAnsi="Times New Roman" w:cs="Times New Roman"/>
-          <w:sz w:val="24"/>
-          <w:szCs w:val="24"/>
-        </w:rPr>
-      </w:pPr>
-      <w:r>
-        <w:rPr>
-          <w:rFonts w:ascii="Times New Roman" w:eastAsia="Times New Roman" w:hAnsi="Times New Roman" w:cs="Times New Roman"/>
-          <w:color w:val="000000"/>
-          <w:sz w:val="24"/>
-          <w:szCs w:val="24"/>
-        </w:rPr>
-        <w:t>    PRIMARY KEY (PlayerName, TeamName, StartDate)</w:t>
+        <w:t>    </w:t>
+      </w:r>
+      <w:proofErr w:type="spellStart"/>
+      <w:r>
+        <w:rPr>
+          <w:rFonts w:ascii="Times New Roman" w:eastAsia="Times New Roman" w:hAnsi="Times New Roman" w:cs="Times New Roman"/>
+          <w:color w:val="000000"/>
+          <w:sz w:val="24"/>
+          <w:szCs w:val="24"/>
+        </w:rPr>
+        <w:t>EndDate</w:t>
+      </w:r>
+      <w:proofErr w:type="spellEnd"/>
+      <w:r>
+        <w:rPr>
+          <w:rFonts w:ascii="Times New Roman" w:eastAsia="Times New Roman" w:hAnsi="Times New Roman" w:cs="Times New Roman"/>
+          <w:color w:val="000000"/>
+          <w:sz w:val="24"/>
+          <w:szCs w:val="24"/>
+        </w:rPr>
+        <w:t xml:space="preserve"> DATE,</w:t>
+      </w:r>
+    </w:p>
+    <w:p>
+      <w:pPr>
+        <w:spacing w:after="120" w:line="240" w:lineRule="auto"/>
+        <w:rPr>
+          <w:rFonts w:ascii="Times New Roman" w:eastAsia="Times New Roman" w:hAnsi="Times New Roman" w:cs="Times New Roman"/>
+          <w:sz w:val="24"/>
+          <w:szCs w:val="24"/>
+        </w:rPr>
+      </w:pPr>
+      <w:r>
+        <w:rPr>
+          <w:rFonts w:ascii="Times New Roman" w:eastAsia="Times New Roman" w:hAnsi="Times New Roman" w:cs="Times New Roman"/>
+          <w:color w:val="000000"/>
+          <w:sz w:val="24"/>
+          <w:szCs w:val="24"/>
+        </w:rPr>
+        <w:t>    PRIMARY KEY (</w:t>
+      </w:r>
+      <w:proofErr w:type="spellStart"/>
+      <w:r>
+        <w:rPr>
+          <w:rFonts w:ascii="Times New Roman" w:eastAsia="Times New Roman" w:hAnsi="Times New Roman" w:cs="Times New Roman"/>
+          <w:color w:val="000000"/>
+          <w:sz w:val="24"/>
+          <w:szCs w:val="24"/>
+        </w:rPr>
+        <w:t>PlayerName</w:t>
+      </w:r>
+      <w:proofErr w:type="spellEnd"/>
+      <w:r>
+        <w:rPr>
+          <w:rFonts w:ascii="Times New Roman" w:eastAsia="Times New Roman" w:hAnsi="Times New Roman" w:cs="Times New Roman"/>
+          <w:color w:val="000000"/>
+          <w:sz w:val="24"/>
+          <w:szCs w:val="24"/>
+        </w:rPr>
+        <w:t xml:space="preserve">, </w:t>
+      </w:r>
+      <w:proofErr w:type="spellStart"/>
+      <w:r>
+        <w:rPr>
+          <w:rFonts w:ascii="Times New Roman" w:eastAsia="Times New Roman" w:hAnsi="Times New Roman" w:cs="Times New Roman"/>
+          <w:color w:val="000000"/>
+          <w:sz w:val="24"/>
+          <w:szCs w:val="24"/>
+        </w:rPr>
+        <w:t>TeamName</w:t>
+      </w:r>
+      <w:proofErr w:type="spellEnd"/>
+      <w:r>
+        <w:rPr>
+          <w:rFonts w:ascii="Times New Roman" w:eastAsia="Times New Roman" w:hAnsi="Times New Roman" w:cs="Times New Roman"/>
+          <w:color w:val="000000"/>
+          <w:sz w:val="24"/>
+          <w:szCs w:val="24"/>
+        </w:rPr>
+        <w:t>, StartDate)</w:t>
       </w:r>
     </w:p>
     <w:p>
@@ -1830,8 +2277,19 @@
           <w:sz w:val="24"/>
           <w:szCs w:val="24"/>
         </w:rPr>
-        <w:t>DROP TABLE Hero;</w:t>
-      </w:r>
+        <w:t xml:space="preserve">DROP TABLE </w:t>
+      </w:r>
+      <w:proofErr w:type="gramStart"/>
+      <w:r>
+        <w:rPr>
+          <w:rFonts w:ascii="Times New Roman" w:eastAsia="Times New Roman" w:hAnsi="Times New Roman" w:cs="Times New Roman"/>
+          <w:color w:val="000000"/>
+          <w:sz w:val="24"/>
+          <w:szCs w:val="24"/>
+        </w:rPr>
+        <w:t>Hero;</w:t>
+      </w:r>
+      <w:proofErr w:type="gramEnd"/>
     </w:p>
     <w:p>
       <w:pPr>
@@ -1868,7 +2326,27 @@
           <w:sz w:val="24"/>
           <w:szCs w:val="24"/>
         </w:rPr>
-        <w:t>    HeroName VARCHAR(15),</w:t>
+        <w:t>    </w:t>
+      </w:r>
+      <w:proofErr w:type="spellStart"/>
+      <w:r>
+        <w:rPr>
+          <w:rFonts w:ascii="Times New Roman" w:eastAsia="Times New Roman" w:hAnsi="Times New Roman" w:cs="Times New Roman"/>
+          <w:color w:val="000000"/>
+          <w:sz w:val="24"/>
+          <w:szCs w:val="24"/>
+        </w:rPr>
+        <w:t>HeroName</w:t>
+      </w:r>
+      <w:proofErr w:type="spellEnd"/>
+      <w:r>
+        <w:rPr>
+          <w:rFonts w:ascii="Times New Roman" w:eastAsia="Times New Roman" w:hAnsi="Times New Roman" w:cs="Times New Roman"/>
+          <w:color w:val="000000"/>
+          <w:sz w:val="24"/>
+          <w:szCs w:val="24"/>
+        </w:rPr>
+        <w:t xml:space="preserve"> VARCHAR(15),</w:t>
       </w:r>
     </w:p>
     <w:p>
@@ -1935,8 +2413,19 @@
           <w:sz w:val="24"/>
           <w:szCs w:val="24"/>
         </w:rPr>
-        <w:t>DROP TABLE Map;</w:t>
-      </w:r>
+        <w:t xml:space="preserve">DROP TABLE </w:t>
+      </w:r>
+      <w:proofErr w:type="gramStart"/>
+      <w:r>
+        <w:rPr>
+          <w:rFonts w:ascii="Times New Roman" w:eastAsia="Times New Roman" w:hAnsi="Times New Roman" w:cs="Times New Roman"/>
+          <w:color w:val="000000"/>
+          <w:sz w:val="24"/>
+          <w:szCs w:val="24"/>
+        </w:rPr>
+        <w:t>Map;</w:t>
+      </w:r>
+      <w:proofErr w:type="gramEnd"/>
     </w:p>
     <w:p>
       <w:pPr>
@@ -1974,46 +2463,97 @@
           <w:szCs w:val="24"/>
         </w:rPr>
         <w:lastRenderedPageBreak/>
-        <w:t>    MapName VARCHAR(25),</w:t>
-      </w:r>
-    </w:p>
-    <w:p>
-      <w:pPr>
-        <w:spacing w:after="120" w:line="240" w:lineRule="auto"/>
-        <w:rPr>
-          <w:rFonts w:ascii="Times New Roman" w:eastAsia="Times New Roman" w:hAnsi="Times New Roman" w:cs="Times New Roman"/>
-          <w:sz w:val="24"/>
-          <w:szCs w:val="24"/>
-        </w:rPr>
-      </w:pPr>
-      <w:r>
-        <w:rPr>
-          <w:rFonts w:ascii="Times New Roman" w:eastAsia="Times New Roman" w:hAnsi="Times New Roman" w:cs="Times New Roman"/>
-          <w:color w:val="000000"/>
-          <w:sz w:val="24"/>
-          <w:szCs w:val="24"/>
-        </w:rPr>
-        <w:t>    MapType VARCHAR(7),</w:t>
-      </w:r>
-    </w:p>
-    <w:p>
-      <w:pPr>
-        <w:spacing w:after="120" w:line="240" w:lineRule="auto"/>
-        <w:rPr>
-          <w:rFonts w:ascii="Times New Roman" w:eastAsia="Times New Roman" w:hAnsi="Times New Roman" w:cs="Times New Roman"/>
-          <w:sz w:val="24"/>
-          <w:szCs w:val="24"/>
-        </w:rPr>
-      </w:pPr>
-      <w:r>
-        <w:rPr>
-          <w:rFonts w:ascii="Times New Roman" w:eastAsia="Times New Roman" w:hAnsi="Times New Roman" w:cs="Times New Roman"/>
-          <w:color w:val="000000"/>
-          <w:sz w:val="24"/>
-          <w:szCs w:val="24"/>
-        </w:rPr>
-        <w:t>    PRIMARY KEY MapName</w:t>
-      </w:r>
+        <w:t>    </w:t>
+      </w:r>
+      <w:proofErr w:type="spellStart"/>
+      <w:r>
+        <w:rPr>
+          <w:rFonts w:ascii="Times New Roman" w:eastAsia="Times New Roman" w:hAnsi="Times New Roman" w:cs="Times New Roman"/>
+          <w:color w:val="000000"/>
+          <w:sz w:val="24"/>
+          <w:szCs w:val="24"/>
+        </w:rPr>
+        <w:t>MapName</w:t>
+      </w:r>
+      <w:proofErr w:type="spellEnd"/>
+      <w:r>
+        <w:rPr>
+          <w:rFonts w:ascii="Times New Roman" w:eastAsia="Times New Roman" w:hAnsi="Times New Roman" w:cs="Times New Roman"/>
+          <w:color w:val="000000"/>
+          <w:sz w:val="24"/>
+          <w:szCs w:val="24"/>
+        </w:rPr>
+        <w:t xml:space="preserve"> VARCHAR(25),</w:t>
+      </w:r>
+    </w:p>
+    <w:p>
+      <w:pPr>
+        <w:spacing w:after="120" w:line="240" w:lineRule="auto"/>
+        <w:rPr>
+          <w:rFonts w:ascii="Times New Roman" w:eastAsia="Times New Roman" w:hAnsi="Times New Roman" w:cs="Times New Roman"/>
+          <w:sz w:val="24"/>
+          <w:szCs w:val="24"/>
+        </w:rPr>
+      </w:pPr>
+      <w:r>
+        <w:rPr>
+          <w:rFonts w:ascii="Times New Roman" w:eastAsia="Times New Roman" w:hAnsi="Times New Roman" w:cs="Times New Roman"/>
+          <w:color w:val="000000"/>
+          <w:sz w:val="24"/>
+          <w:szCs w:val="24"/>
+        </w:rPr>
+        <w:t>    </w:t>
+      </w:r>
+      <w:proofErr w:type="spellStart"/>
+      <w:r>
+        <w:rPr>
+          <w:rFonts w:ascii="Times New Roman" w:eastAsia="Times New Roman" w:hAnsi="Times New Roman" w:cs="Times New Roman"/>
+          <w:color w:val="000000"/>
+          <w:sz w:val="24"/>
+          <w:szCs w:val="24"/>
+        </w:rPr>
+        <w:t>MapType</w:t>
+      </w:r>
+      <w:proofErr w:type="spellEnd"/>
+      <w:r>
+        <w:rPr>
+          <w:rFonts w:ascii="Times New Roman" w:eastAsia="Times New Roman" w:hAnsi="Times New Roman" w:cs="Times New Roman"/>
+          <w:color w:val="000000"/>
+          <w:sz w:val="24"/>
+          <w:szCs w:val="24"/>
+        </w:rPr>
+        <w:t xml:space="preserve"> VARCHAR(7),</w:t>
+      </w:r>
+    </w:p>
+    <w:p>
+      <w:pPr>
+        <w:spacing w:after="120" w:line="240" w:lineRule="auto"/>
+        <w:rPr>
+          <w:rFonts w:ascii="Times New Roman" w:eastAsia="Times New Roman" w:hAnsi="Times New Roman" w:cs="Times New Roman"/>
+          <w:sz w:val="24"/>
+          <w:szCs w:val="24"/>
+        </w:rPr>
+      </w:pPr>
+      <w:r>
+        <w:rPr>
+          <w:rFonts w:ascii="Times New Roman" w:eastAsia="Times New Roman" w:hAnsi="Times New Roman" w:cs="Times New Roman"/>
+          <w:color w:val="000000"/>
+          <w:sz w:val="24"/>
+          <w:szCs w:val="24"/>
+        </w:rPr>
+        <w:t xml:space="preserve">    PRIMARY KEY </w:t>
+      </w:r>
+      <w:proofErr w:type="spellStart"/>
+      <w:r>
+        <w:rPr>
+          <w:rFonts w:ascii="Times New Roman" w:eastAsia="Times New Roman" w:hAnsi="Times New Roman" w:cs="Times New Roman"/>
+          <w:color w:val="000000"/>
+          <w:sz w:val="24"/>
+          <w:szCs w:val="24"/>
+        </w:rPr>
+        <w:t>MapName</w:t>
+      </w:r>
+      <w:proofErr w:type="spellEnd"/>
     </w:p>
     <w:p>
       <w:pPr>
@@ -2060,8 +2600,19 @@
           <w:sz w:val="24"/>
           <w:szCs w:val="24"/>
         </w:rPr>
-        <w:t>DROP TABLE Match;</w:t>
-      </w:r>
+        <w:t xml:space="preserve">DROP TABLE </w:t>
+      </w:r>
+      <w:proofErr w:type="gramStart"/>
+      <w:r>
+        <w:rPr>
+          <w:rFonts w:ascii="Times New Roman" w:eastAsia="Times New Roman" w:hAnsi="Times New Roman" w:cs="Times New Roman"/>
+          <w:color w:val="000000"/>
+          <w:sz w:val="24"/>
+          <w:szCs w:val="24"/>
+        </w:rPr>
+        <w:t>Match;</w:t>
+      </w:r>
+      <w:proofErr w:type="gramEnd"/>
     </w:p>
     <w:p>
       <w:pPr>
@@ -2098,26 +2649,66 @@
           <w:sz w:val="24"/>
           <w:szCs w:val="24"/>
         </w:rPr>
-        <w:t>    MatchID INTEGER,</w:t>
-      </w:r>
-    </w:p>
-    <w:p>
-      <w:pPr>
-        <w:spacing w:after="120" w:line="240" w:lineRule="auto"/>
-        <w:rPr>
-          <w:rFonts w:ascii="Times New Roman" w:eastAsia="Times New Roman" w:hAnsi="Times New Roman" w:cs="Times New Roman"/>
-          <w:sz w:val="24"/>
-          <w:szCs w:val="24"/>
-        </w:rPr>
-      </w:pPr>
-      <w:r>
-        <w:rPr>
-          <w:rFonts w:ascii="Times New Roman" w:eastAsia="Times New Roman" w:hAnsi="Times New Roman" w:cs="Times New Roman"/>
-          <w:color w:val="000000"/>
-          <w:sz w:val="24"/>
-          <w:szCs w:val="24"/>
-        </w:rPr>
-        <w:t>    TournamentTitle VARCHAR(50),</w:t>
+        <w:t>    </w:t>
+      </w:r>
+      <w:proofErr w:type="spellStart"/>
+      <w:r>
+        <w:rPr>
+          <w:rFonts w:ascii="Times New Roman" w:eastAsia="Times New Roman" w:hAnsi="Times New Roman" w:cs="Times New Roman"/>
+          <w:color w:val="000000"/>
+          <w:sz w:val="24"/>
+          <w:szCs w:val="24"/>
+        </w:rPr>
+        <w:t>MatchID</w:t>
+      </w:r>
+      <w:proofErr w:type="spellEnd"/>
+      <w:r>
+        <w:rPr>
+          <w:rFonts w:ascii="Times New Roman" w:eastAsia="Times New Roman" w:hAnsi="Times New Roman" w:cs="Times New Roman"/>
+          <w:color w:val="000000"/>
+          <w:sz w:val="24"/>
+          <w:szCs w:val="24"/>
+        </w:rPr>
+        <w:t xml:space="preserve"> INTEGER,</w:t>
+      </w:r>
+    </w:p>
+    <w:p>
+      <w:pPr>
+        <w:spacing w:after="120" w:line="240" w:lineRule="auto"/>
+        <w:rPr>
+          <w:rFonts w:ascii="Times New Roman" w:eastAsia="Times New Roman" w:hAnsi="Times New Roman" w:cs="Times New Roman"/>
+          <w:sz w:val="24"/>
+          <w:szCs w:val="24"/>
+        </w:rPr>
+      </w:pPr>
+      <w:r>
+        <w:rPr>
+          <w:rFonts w:ascii="Times New Roman" w:eastAsia="Times New Roman" w:hAnsi="Times New Roman" w:cs="Times New Roman"/>
+          <w:color w:val="000000"/>
+          <w:sz w:val="24"/>
+          <w:szCs w:val="24"/>
+        </w:rPr>
+        <w:t>    </w:t>
+      </w:r>
+      <w:proofErr w:type="spellStart"/>
+      <w:r>
+        <w:rPr>
+          <w:rFonts w:ascii="Times New Roman" w:eastAsia="Times New Roman" w:hAnsi="Times New Roman" w:cs="Times New Roman"/>
+          <w:color w:val="000000"/>
+          <w:sz w:val="24"/>
+          <w:szCs w:val="24"/>
+        </w:rPr>
+        <w:t>TournamentTitle</w:t>
+      </w:r>
+      <w:proofErr w:type="spellEnd"/>
+      <w:r>
+        <w:rPr>
+          <w:rFonts w:ascii="Times New Roman" w:eastAsia="Times New Roman" w:hAnsi="Times New Roman" w:cs="Times New Roman"/>
+          <w:color w:val="000000"/>
+          <w:sz w:val="24"/>
+          <w:szCs w:val="24"/>
+        </w:rPr>
+        <w:t xml:space="preserve"> VARCHAR(50),</w:t>
       </w:r>
     </w:p>
     <w:p>
@@ -2155,65 +2746,136 @@
           <w:sz w:val="24"/>
           <w:szCs w:val="24"/>
         </w:rPr>
-        <w:t>    StartTime TIME,</w:t>
-      </w:r>
-    </w:p>
-    <w:p>
-      <w:pPr>
-        <w:spacing w:after="120" w:line="240" w:lineRule="auto"/>
-        <w:rPr>
-          <w:rFonts w:ascii="Times New Roman" w:eastAsia="Times New Roman" w:hAnsi="Times New Roman" w:cs="Times New Roman"/>
-          <w:sz w:val="24"/>
-          <w:szCs w:val="24"/>
-        </w:rPr>
-      </w:pPr>
-      <w:r>
-        <w:rPr>
-          <w:rFonts w:ascii="Times New Roman" w:eastAsia="Times New Roman" w:hAnsi="Times New Roman" w:cs="Times New Roman"/>
-          <w:color w:val="000000"/>
-          <w:sz w:val="24"/>
-          <w:szCs w:val="24"/>
-        </w:rPr>
-        <w:t>    MatchWinner VARCHAR(30),</w:t>
-      </w:r>
-    </w:p>
-    <w:p>
-      <w:pPr>
-        <w:spacing w:after="120" w:line="240" w:lineRule="auto"/>
-        <w:rPr>
-          <w:rFonts w:ascii="Times New Roman" w:eastAsia="Times New Roman" w:hAnsi="Times New Roman" w:cs="Times New Roman"/>
-          <w:sz w:val="24"/>
-          <w:szCs w:val="24"/>
-        </w:rPr>
-      </w:pPr>
-      <w:r>
-        <w:rPr>
-          <w:rFonts w:ascii="Times New Roman" w:eastAsia="Times New Roman" w:hAnsi="Times New Roman" w:cs="Times New Roman"/>
-          <w:color w:val="000000"/>
-          <w:sz w:val="24"/>
-          <w:szCs w:val="24"/>
-        </w:rPr>
-        <w:t>    MatchLoser VARCHAR(30),</w:t>
-      </w:r>
-    </w:p>
-    <w:p>
-      <w:pPr>
-        <w:spacing w:after="120" w:line="240" w:lineRule="auto"/>
-        <w:rPr>
-          <w:rFonts w:ascii="Times New Roman" w:eastAsia="Times New Roman" w:hAnsi="Times New Roman" w:cs="Times New Roman"/>
-          <w:sz w:val="24"/>
-          <w:szCs w:val="24"/>
-        </w:rPr>
-      </w:pPr>
-      <w:r>
-        <w:rPr>
-          <w:rFonts w:ascii="Times New Roman" w:eastAsia="Times New Roman" w:hAnsi="Times New Roman" w:cs="Times New Roman"/>
-          <w:color w:val="000000"/>
-          <w:sz w:val="24"/>
-          <w:szCs w:val="24"/>
-        </w:rPr>
-        <w:t>    PRIMARY KEY MatchID</w:t>
-      </w:r>
+        <w:t>    </w:t>
+      </w:r>
+      <w:proofErr w:type="spellStart"/>
+      <w:r>
+        <w:rPr>
+          <w:rFonts w:ascii="Times New Roman" w:eastAsia="Times New Roman" w:hAnsi="Times New Roman" w:cs="Times New Roman"/>
+          <w:color w:val="000000"/>
+          <w:sz w:val="24"/>
+          <w:szCs w:val="24"/>
+        </w:rPr>
+        <w:t>StartTime</w:t>
+      </w:r>
+      <w:proofErr w:type="spellEnd"/>
+      <w:r>
+        <w:rPr>
+          <w:rFonts w:ascii="Times New Roman" w:eastAsia="Times New Roman" w:hAnsi="Times New Roman" w:cs="Times New Roman"/>
+          <w:color w:val="000000"/>
+          <w:sz w:val="24"/>
+          <w:szCs w:val="24"/>
+        </w:rPr>
+        <w:t xml:space="preserve"> TIME,</w:t>
+      </w:r>
+    </w:p>
+    <w:p>
+      <w:pPr>
+        <w:spacing w:after="120" w:line="240" w:lineRule="auto"/>
+        <w:rPr>
+          <w:rFonts w:ascii="Times New Roman" w:eastAsia="Times New Roman" w:hAnsi="Times New Roman" w:cs="Times New Roman"/>
+          <w:sz w:val="24"/>
+          <w:szCs w:val="24"/>
+        </w:rPr>
+      </w:pPr>
+      <w:r>
+        <w:rPr>
+          <w:rFonts w:ascii="Times New Roman" w:eastAsia="Times New Roman" w:hAnsi="Times New Roman" w:cs="Times New Roman"/>
+          <w:color w:val="000000"/>
+          <w:sz w:val="24"/>
+          <w:szCs w:val="24"/>
+        </w:rPr>
+        <w:t>    </w:t>
+      </w:r>
+      <w:proofErr w:type="spellStart"/>
+      <w:r>
+        <w:rPr>
+          <w:rFonts w:ascii="Times New Roman" w:eastAsia="Times New Roman" w:hAnsi="Times New Roman" w:cs="Times New Roman"/>
+          <w:color w:val="000000"/>
+          <w:sz w:val="24"/>
+          <w:szCs w:val="24"/>
+        </w:rPr>
+        <w:t>MatchWinner</w:t>
+      </w:r>
+      <w:proofErr w:type="spellEnd"/>
+      <w:r>
+        <w:rPr>
+          <w:rFonts w:ascii="Times New Roman" w:eastAsia="Times New Roman" w:hAnsi="Times New Roman" w:cs="Times New Roman"/>
+          <w:color w:val="000000"/>
+          <w:sz w:val="24"/>
+          <w:szCs w:val="24"/>
+        </w:rPr>
+        <w:t xml:space="preserve"> VARCHAR(30),</w:t>
+      </w:r>
+    </w:p>
+    <w:p>
+      <w:pPr>
+        <w:spacing w:after="120" w:line="240" w:lineRule="auto"/>
+        <w:rPr>
+          <w:rFonts w:ascii="Times New Roman" w:eastAsia="Times New Roman" w:hAnsi="Times New Roman" w:cs="Times New Roman"/>
+          <w:sz w:val="24"/>
+          <w:szCs w:val="24"/>
+        </w:rPr>
+      </w:pPr>
+      <w:r>
+        <w:rPr>
+          <w:rFonts w:ascii="Times New Roman" w:eastAsia="Times New Roman" w:hAnsi="Times New Roman" w:cs="Times New Roman"/>
+          <w:color w:val="000000"/>
+          <w:sz w:val="24"/>
+          <w:szCs w:val="24"/>
+        </w:rPr>
+        <w:t>    </w:t>
+      </w:r>
+      <w:proofErr w:type="spellStart"/>
+      <w:r>
+        <w:rPr>
+          <w:rFonts w:ascii="Times New Roman" w:eastAsia="Times New Roman" w:hAnsi="Times New Roman" w:cs="Times New Roman"/>
+          <w:color w:val="000000"/>
+          <w:sz w:val="24"/>
+          <w:szCs w:val="24"/>
+        </w:rPr>
+        <w:t>MatchLoser</w:t>
+      </w:r>
+      <w:proofErr w:type="spellEnd"/>
+      <w:r>
+        <w:rPr>
+          <w:rFonts w:ascii="Times New Roman" w:eastAsia="Times New Roman" w:hAnsi="Times New Roman" w:cs="Times New Roman"/>
+          <w:color w:val="000000"/>
+          <w:sz w:val="24"/>
+          <w:szCs w:val="24"/>
+        </w:rPr>
+        <w:t xml:space="preserve"> VARCHAR(30),</w:t>
+      </w:r>
+    </w:p>
+    <w:p>
+      <w:pPr>
+        <w:spacing w:after="120" w:line="240" w:lineRule="auto"/>
+        <w:rPr>
+          <w:rFonts w:ascii="Times New Roman" w:eastAsia="Times New Roman" w:hAnsi="Times New Roman" w:cs="Times New Roman"/>
+          <w:sz w:val="24"/>
+          <w:szCs w:val="24"/>
+        </w:rPr>
+      </w:pPr>
+      <w:r>
+        <w:rPr>
+          <w:rFonts w:ascii="Times New Roman" w:eastAsia="Times New Roman" w:hAnsi="Times New Roman" w:cs="Times New Roman"/>
+          <w:color w:val="000000"/>
+          <w:sz w:val="24"/>
+          <w:szCs w:val="24"/>
+        </w:rPr>
+        <w:t xml:space="preserve">    PRIMARY KEY </w:t>
+      </w:r>
+      <w:proofErr w:type="spellStart"/>
+      <w:r>
+        <w:rPr>
+          <w:rFonts w:ascii="Times New Roman" w:eastAsia="Times New Roman" w:hAnsi="Times New Roman" w:cs="Times New Roman"/>
+          <w:color w:val="000000"/>
+          <w:sz w:val="24"/>
+          <w:szCs w:val="24"/>
+        </w:rPr>
+        <w:t>MatchID</w:t>
+      </w:r>
+      <w:proofErr w:type="spellEnd"/>
     </w:p>
     <w:p>
       <w:pPr>
@@ -2260,83 +2922,205 @@
           <w:sz w:val="24"/>
           <w:szCs w:val="24"/>
         </w:rPr>
-        <w:t>DROP TABLE PlaysMatch;</w:t>
-      </w:r>
-    </w:p>
-    <w:p>
-      <w:pPr>
-        <w:spacing w:after="120" w:line="240" w:lineRule="auto"/>
-        <w:rPr>
-          <w:rFonts w:ascii="Times New Roman" w:eastAsia="Times New Roman" w:hAnsi="Times New Roman" w:cs="Times New Roman"/>
-          <w:sz w:val="24"/>
-          <w:szCs w:val="24"/>
-        </w:rPr>
-      </w:pPr>
-      <w:r>
-        <w:rPr>
-          <w:rFonts w:ascii="Times New Roman" w:eastAsia="Times New Roman" w:hAnsi="Times New Roman" w:cs="Times New Roman"/>
-          <w:color w:val="000000"/>
-          <w:sz w:val="24"/>
-          <w:szCs w:val="24"/>
-        </w:rPr>
-        <w:t>CREATE TABLE PlaysMatch (</w:t>
-      </w:r>
-    </w:p>
-    <w:p>
-      <w:pPr>
-        <w:spacing w:after="120" w:line="240" w:lineRule="auto"/>
-        <w:rPr>
-          <w:rFonts w:ascii="Times New Roman" w:eastAsia="Times New Roman" w:hAnsi="Times New Roman" w:cs="Times New Roman"/>
-          <w:sz w:val="24"/>
-          <w:szCs w:val="24"/>
-        </w:rPr>
-      </w:pPr>
-      <w:r>
-        <w:rPr>
-          <w:rFonts w:ascii="Times New Roman" w:eastAsia="Times New Roman" w:hAnsi="Times New Roman" w:cs="Times New Roman"/>
-          <w:color w:val="000000"/>
-          <w:sz w:val="24"/>
-          <w:szCs w:val="24"/>
-        </w:rPr>
-        <w:t>    MatchID INTEGER,</w:t>
-      </w:r>
-    </w:p>
-    <w:p>
-      <w:pPr>
-        <w:spacing w:after="120" w:line="240" w:lineRule="auto"/>
-        <w:rPr>
-          <w:rFonts w:ascii="Times New Roman" w:eastAsia="Times New Roman" w:hAnsi="Times New Roman" w:cs="Times New Roman"/>
-          <w:sz w:val="24"/>
-          <w:szCs w:val="24"/>
-        </w:rPr>
-      </w:pPr>
-      <w:r>
-        <w:rPr>
-          <w:rFonts w:ascii="Times New Roman" w:eastAsia="Times New Roman" w:hAnsi="Times New Roman" w:cs="Times New Roman"/>
-          <w:color w:val="000000"/>
-          <w:sz w:val="24"/>
-          <w:szCs w:val="24"/>
-        </w:rPr>
-        <w:t>    TeamName VARCHAR(30),</w:t>
-      </w:r>
-    </w:p>
-    <w:p>
-      <w:pPr>
-        <w:spacing w:after="120" w:line="240" w:lineRule="auto"/>
-        <w:rPr>
-          <w:rFonts w:ascii="Times New Roman" w:eastAsia="Times New Roman" w:hAnsi="Times New Roman" w:cs="Times New Roman"/>
-          <w:sz w:val="24"/>
-          <w:szCs w:val="24"/>
-        </w:rPr>
-      </w:pPr>
-      <w:r>
-        <w:rPr>
-          <w:rFonts w:ascii="Times New Roman" w:eastAsia="Times New Roman" w:hAnsi="Times New Roman" w:cs="Times New Roman"/>
-          <w:color w:val="000000"/>
-          <w:sz w:val="24"/>
-          <w:szCs w:val="24"/>
-        </w:rPr>
-        <w:t>    PRIMARY KEY (MatchID, TeamName)</w:t>
+        <w:t xml:space="preserve">DROP TABLE </w:t>
+      </w:r>
+      <w:proofErr w:type="spellStart"/>
+      <w:proofErr w:type="gramStart"/>
+      <w:r>
+        <w:rPr>
+          <w:rFonts w:ascii="Times New Roman" w:eastAsia="Times New Roman" w:hAnsi="Times New Roman" w:cs="Times New Roman"/>
+          <w:color w:val="000000"/>
+          <w:sz w:val="24"/>
+          <w:szCs w:val="24"/>
+        </w:rPr>
+        <w:t>PlaysMatch</w:t>
+      </w:r>
+      <w:proofErr w:type="spellEnd"/>
+      <w:r>
+        <w:rPr>
+          <w:rFonts w:ascii="Times New Roman" w:eastAsia="Times New Roman" w:hAnsi="Times New Roman" w:cs="Times New Roman"/>
+          <w:color w:val="000000"/>
+          <w:sz w:val="24"/>
+          <w:szCs w:val="24"/>
+        </w:rPr>
+        <w:t>;</w:t>
+      </w:r>
+      <w:proofErr w:type="gramEnd"/>
+    </w:p>
+    <w:p>
+      <w:pPr>
+        <w:spacing w:after="120" w:line="240" w:lineRule="auto"/>
+        <w:rPr>
+          <w:rFonts w:ascii="Times New Roman" w:eastAsia="Times New Roman" w:hAnsi="Times New Roman" w:cs="Times New Roman"/>
+          <w:sz w:val="24"/>
+          <w:szCs w:val="24"/>
+        </w:rPr>
+      </w:pPr>
+      <w:r>
+        <w:rPr>
+          <w:rFonts w:ascii="Times New Roman" w:eastAsia="Times New Roman" w:hAnsi="Times New Roman" w:cs="Times New Roman"/>
+          <w:color w:val="000000"/>
+          <w:sz w:val="24"/>
+          <w:szCs w:val="24"/>
+        </w:rPr>
+        <w:t xml:space="preserve">CREATE TABLE </w:t>
+      </w:r>
+      <w:proofErr w:type="spellStart"/>
+      <w:r>
+        <w:rPr>
+          <w:rFonts w:ascii="Times New Roman" w:eastAsia="Times New Roman" w:hAnsi="Times New Roman" w:cs="Times New Roman"/>
+          <w:color w:val="000000"/>
+          <w:sz w:val="24"/>
+          <w:szCs w:val="24"/>
+        </w:rPr>
+        <w:t>PlaysMatch</w:t>
+      </w:r>
+      <w:proofErr w:type="spellEnd"/>
+      <w:r>
+        <w:rPr>
+          <w:rFonts w:ascii="Times New Roman" w:eastAsia="Times New Roman" w:hAnsi="Times New Roman" w:cs="Times New Roman"/>
+          <w:color w:val="000000"/>
+          <w:sz w:val="24"/>
+          <w:szCs w:val="24"/>
+        </w:rPr>
+        <w:t xml:space="preserve"> (</w:t>
+      </w:r>
+    </w:p>
+    <w:p>
+      <w:pPr>
+        <w:spacing w:after="120" w:line="240" w:lineRule="auto"/>
+        <w:rPr>
+          <w:rFonts w:ascii="Times New Roman" w:eastAsia="Times New Roman" w:hAnsi="Times New Roman" w:cs="Times New Roman"/>
+          <w:sz w:val="24"/>
+          <w:szCs w:val="24"/>
+        </w:rPr>
+      </w:pPr>
+      <w:r>
+        <w:rPr>
+          <w:rFonts w:ascii="Times New Roman" w:eastAsia="Times New Roman" w:hAnsi="Times New Roman" w:cs="Times New Roman"/>
+          <w:color w:val="000000"/>
+          <w:sz w:val="24"/>
+          <w:szCs w:val="24"/>
+        </w:rPr>
+        <w:t>    </w:t>
+      </w:r>
+      <w:proofErr w:type="spellStart"/>
+      <w:r>
+        <w:rPr>
+          <w:rFonts w:ascii="Times New Roman" w:eastAsia="Times New Roman" w:hAnsi="Times New Roman" w:cs="Times New Roman"/>
+          <w:color w:val="000000"/>
+          <w:sz w:val="24"/>
+          <w:szCs w:val="24"/>
+        </w:rPr>
+        <w:t>MatchID</w:t>
+      </w:r>
+      <w:proofErr w:type="spellEnd"/>
+      <w:r>
+        <w:rPr>
+          <w:rFonts w:ascii="Times New Roman" w:eastAsia="Times New Roman" w:hAnsi="Times New Roman" w:cs="Times New Roman"/>
+          <w:color w:val="000000"/>
+          <w:sz w:val="24"/>
+          <w:szCs w:val="24"/>
+        </w:rPr>
+        <w:t xml:space="preserve"> INTEGER,</w:t>
+      </w:r>
+    </w:p>
+    <w:p>
+      <w:pPr>
+        <w:spacing w:after="120" w:line="240" w:lineRule="auto"/>
+        <w:rPr>
+          <w:rFonts w:ascii="Times New Roman" w:eastAsia="Times New Roman" w:hAnsi="Times New Roman" w:cs="Times New Roman"/>
+          <w:sz w:val="24"/>
+          <w:szCs w:val="24"/>
+        </w:rPr>
+      </w:pPr>
+      <w:r>
+        <w:rPr>
+          <w:rFonts w:ascii="Times New Roman" w:eastAsia="Times New Roman" w:hAnsi="Times New Roman" w:cs="Times New Roman"/>
+          <w:color w:val="000000"/>
+          <w:sz w:val="24"/>
+          <w:szCs w:val="24"/>
+        </w:rPr>
+        <w:t>    </w:t>
+      </w:r>
+      <w:proofErr w:type="spellStart"/>
+      <w:r>
+        <w:rPr>
+          <w:rFonts w:ascii="Times New Roman" w:eastAsia="Times New Roman" w:hAnsi="Times New Roman" w:cs="Times New Roman"/>
+          <w:color w:val="000000"/>
+          <w:sz w:val="24"/>
+          <w:szCs w:val="24"/>
+        </w:rPr>
+        <w:t>TeamName</w:t>
+      </w:r>
+      <w:proofErr w:type="spellEnd"/>
+      <w:r>
+        <w:rPr>
+          <w:rFonts w:ascii="Times New Roman" w:eastAsia="Times New Roman" w:hAnsi="Times New Roman" w:cs="Times New Roman"/>
+          <w:color w:val="000000"/>
+          <w:sz w:val="24"/>
+          <w:szCs w:val="24"/>
+        </w:rPr>
+        <w:t xml:space="preserve"> VARCHAR(30),</w:t>
+      </w:r>
+    </w:p>
+    <w:p>
+      <w:pPr>
+        <w:spacing w:after="120" w:line="240" w:lineRule="auto"/>
+        <w:rPr>
+          <w:rFonts w:ascii="Times New Roman" w:eastAsia="Times New Roman" w:hAnsi="Times New Roman" w:cs="Times New Roman"/>
+          <w:sz w:val="24"/>
+          <w:szCs w:val="24"/>
+        </w:rPr>
+      </w:pPr>
+      <w:r>
+        <w:rPr>
+          <w:rFonts w:ascii="Times New Roman" w:eastAsia="Times New Roman" w:hAnsi="Times New Roman" w:cs="Times New Roman"/>
+          <w:color w:val="000000"/>
+          <w:sz w:val="24"/>
+          <w:szCs w:val="24"/>
+        </w:rPr>
+        <w:t>    PRIMARY KEY (</w:t>
+      </w:r>
+      <w:proofErr w:type="spellStart"/>
+      <w:r>
+        <w:rPr>
+          <w:rFonts w:ascii="Times New Roman" w:eastAsia="Times New Roman" w:hAnsi="Times New Roman" w:cs="Times New Roman"/>
+          <w:color w:val="000000"/>
+          <w:sz w:val="24"/>
+          <w:szCs w:val="24"/>
+        </w:rPr>
+        <w:t>MatchID</w:t>
+      </w:r>
+      <w:proofErr w:type="spellEnd"/>
+      <w:r>
+        <w:rPr>
+          <w:rFonts w:ascii="Times New Roman" w:eastAsia="Times New Roman" w:hAnsi="Times New Roman" w:cs="Times New Roman"/>
+          <w:color w:val="000000"/>
+          <w:sz w:val="24"/>
+          <w:szCs w:val="24"/>
+        </w:rPr>
+        <w:t xml:space="preserve">, </w:t>
+      </w:r>
+      <w:proofErr w:type="spellStart"/>
+      <w:r>
+        <w:rPr>
+          <w:rFonts w:ascii="Times New Roman" w:eastAsia="Times New Roman" w:hAnsi="Times New Roman" w:cs="Times New Roman"/>
+          <w:color w:val="000000"/>
+          <w:sz w:val="24"/>
+          <w:szCs w:val="24"/>
+        </w:rPr>
+        <w:t>TeamName</w:t>
+      </w:r>
+      <w:proofErr w:type="spellEnd"/>
+      <w:r>
+        <w:rPr>
+          <w:rFonts w:ascii="Times New Roman" w:eastAsia="Times New Roman" w:hAnsi="Times New Roman" w:cs="Times New Roman"/>
+          <w:color w:val="000000"/>
+          <w:sz w:val="24"/>
+          <w:szCs w:val="24"/>
+        </w:rPr>
+        <w:t>)</w:t>
       </w:r>
     </w:p>
     <w:p>
@@ -2384,140 +3168,322 @@
           <w:sz w:val="24"/>
           <w:szCs w:val="24"/>
         </w:rPr>
-        <w:t>DROP TABLE PlaysMap;</w:t>
-      </w:r>
-    </w:p>
-    <w:p>
-      <w:pPr>
-        <w:spacing w:after="120" w:line="240" w:lineRule="auto"/>
-        <w:rPr>
-          <w:rFonts w:ascii="Times New Roman" w:eastAsia="Times New Roman" w:hAnsi="Times New Roman" w:cs="Times New Roman"/>
-          <w:sz w:val="24"/>
-          <w:szCs w:val="24"/>
-        </w:rPr>
-      </w:pPr>
-      <w:r>
-        <w:rPr>
-          <w:rFonts w:ascii="Times New Roman" w:eastAsia="Times New Roman" w:hAnsi="Times New Roman" w:cs="Times New Roman"/>
-          <w:color w:val="000000"/>
-          <w:sz w:val="24"/>
-          <w:szCs w:val="24"/>
-        </w:rPr>
-        <w:t>CREATE TABLE PlaysMap (</w:t>
-      </w:r>
-    </w:p>
-    <w:p>
-      <w:pPr>
-        <w:spacing w:after="120" w:line="240" w:lineRule="auto"/>
-        <w:rPr>
-          <w:rFonts w:ascii="Times New Roman" w:eastAsia="Times New Roman" w:hAnsi="Times New Roman" w:cs="Times New Roman"/>
-          <w:sz w:val="24"/>
-          <w:szCs w:val="24"/>
-        </w:rPr>
-      </w:pPr>
-      <w:r>
-        <w:rPr>
-          <w:rFonts w:ascii="Times New Roman" w:eastAsia="Times New Roman" w:hAnsi="Times New Roman" w:cs="Times New Roman"/>
-          <w:color w:val="000000"/>
-          <w:sz w:val="24"/>
-          <w:szCs w:val="24"/>
-        </w:rPr>
-        <w:t>    MatchID INTEGER,</w:t>
-      </w:r>
-    </w:p>
-    <w:p>
-      <w:pPr>
-        <w:spacing w:after="120" w:line="240" w:lineRule="auto"/>
-        <w:rPr>
-          <w:rFonts w:ascii="Times New Roman" w:eastAsia="Times New Roman" w:hAnsi="Times New Roman" w:cs="Times New Roman"/>
-          <w:sz w:val="24"/>
-          <w:szCs w:val="24"/>
-        </w:rPr>
-      </w:pPr>
-      <w:r>
-        <w:rPr>
-          <w:rFonts w:ascii="Times New Roman" w:eastAsia="Times New Roman" w:hAnsi="Times New Roman" w:cs="Times New Roman"/>
-          <w:color w:val="000000"/>
-          <w:sz w:val="24"/>
-          <w:szCs w:val="24"/>
-        </w:rPr>
-        <w:t>    MapName VARCHAR(25),</w:t>
-      </w:r>
-    </w:p>
-    <w:p>
-      <w:pPr>
-        <w:spacing w:after="120" w:line="240" w:lineRule="auto"/>
-        <w:rPr>
-          <w:rFonts w:ascii="Times New Roman" w:eastAsia="Times New Roman" w:hAnsi="Times New Roman" w:cs="Times New Roman"/>
-          <w:sz w:val="24"/>
-          <w:szCs w:val="24"/>
-        </w:rPr>
-      </w:pPr>
-      <w:r>
-        <w:rPr>
-          <w:rFonts w:ascii="Times New Roman" w:eastAsia="Times New Roman" w:hAnsi="Times New Roman" w:cs="Times New Roman"/>
-          <w:color w:val="000000"/>
-          <w:sz w:val="24"/>
-          <w:szCs w:val="24"/>
-        </w:rPr>
-        <w:t>    MapNo INTEGER,</w:t>
-      </w:r>
-    </w:p>
-    <w:p>
-      <w:pPr>
-        <w:spacing w:after="120" w:line="240" w:lineRule="auto"/>
-        <w:rPr>
-          <w:rFonts w:ascii="Times New Roman" w:eastAsia="Times New Roman" w:hAnsi="Times New Roman" w:cs="Times New Roman"/>
-          <w:sz w:val="24"/>
-          <w:szCs w:val="24"/>
-        </w:rPr>
-      </w:pPr>
-      <w:r>
-        <w:rPr>
-          <w:rFonts w:ascii="Times New Roman" w:eastAsia="Times New Roman" w:hAnsi="Times New Roman" w:cs="Times New Roman"/>
-          <w:color w:val="000000"/>
-          <w:sz w:val="24"/>
-          <w:szCs w:val="24"/>
-        </w:rPr>
-        <w:t>    MapWinner VARCHAR(30),</w:t>
-      </w:r>
-    </w:p>
-    <w:p>
-      <w:pPr>
-        <w:spacing w:after="120" w:line="240" w:lineRule="auto"/>
-        <w:rPr>
-          <w:rFonts w:ascii="Times New Roman" w:eastAsia="Times New Roman" w:hAnsi="Times New Roman" w:cs="Times New Roman"/>
-          <w:sz w:val="24"/>
-          <w:szCs w:val="24"/>
-        </w:rPr>
-      </w:pPr>
-      <w:r>
-        <w:rPr>
-          <w:rFonts w:ascii="Times New Roman" w:eastAsia="Times New Roman" w:hAnsi="Times New Roman" w:cs="Times New Roman"/>
-          <w:color w:val="000000"/>
-          <w:sz w:val="24"/>
-          <w:szCs w:val="24"/>
-        </w:rPr>
-        <w:t>    MapLoser VARCHAR(30),</w:t>
-      </w:r>
-    </w:p>
-    <w:p>
-      <w:pPr>
-        <w:spacing w:after="120" w:line="240" w:lineRule="auto"/>
-        <w:rPr>
-          <w:rFonts w:ascii="Times New Roman" w:eastAsia="Times New Roman" w:hAnsi="Times New Roman" w:cs="Times New Roman"/>
-          <w:sz w:val="24"/>
-          <w:szCs w:val="24"/>
-        </w:rPr>
-      </w:pPr>
-      <w:r>
-        <w:rPr>
-          <w:rFonts w:ascii="Times New Roman" w:eastAsia="Times New Roman" w:hAnsi="Times New Roman" w:cs="Times New Roman"/>
-          <w:color w:val="000000"/>
-          <w:sz w:val="24"/>
-          <w:szCs w:val="24"/>
-        </w:rPr>
-        <w:t>    PRIMARY KEY (MatchID, MapName)</w:t>
+        <w:t xml:space="preserve">DROP TABLE </w:t>
+      </w:r>
+      <w:proofErr w:type="spellStart"/>
+      <w:proofErr w:type="gramStart"/>
+      <w:r>
+        <w:rPr>
+          <w:rFonts w:ascii="Times New Roman" w:eastAsia="Times New Roman" w:hAnsi="Times New Roman" w:cs="Times New Roman"/>
+          <w:color w:val="000000"/>
+          <w:sz w:val="24"/>
+          <w:szCs w:val="24"/>
+        </w:rPr>
+        <w:t>PlaysMap</w:t>
+      </w:r>
+      <w:proofErr w:type="spellEnd"/>
+      <w:r>
+        <w:rPr>
+          <w:rFonts w:ascii="Times New Roman" w:eastAsia="Times New Roman" w:hAnsi="Times New Roman" w:cs="Times New Roman"/>
+          <w:color w:val="000000"/>
+          <w:sz w:val="24"/>
+          <w:szCs w:val="24"/>
+        </w:rPr>
+        <w:t>;</w:t>
+      </w:r>
+      <w:proofErr w:type="gramEnd"/>
+    </w:p>
+    <w:p>
+      <w:pPr>
+        <w:spacing w:after="120" w:line="240" w:lineRule="auto"/>
+        <w:rPr>
+          <w:rFonts w:ascii="Times New Roman" w:eastAsia="Times New Roman" w:hAnsi="Times New Roman" w:cs="Times New Roman"/>
+          <w:sz w:val="24"/>
+          <w:szCs w:val="24"/>
+        </w:rPr>
+      </w:pPr>
+      <w:r>
+        <w:rPr>
+          <w:rFonts w:ascii="Times New Roman" w:eastAsia="Times New Roman" w:hAnsi="Times New Roman" w:cs="Times New Roman"/>
+          <w:color w:val="000000"/>
+          <w:sz w:val="24"/>
+          <w:szCs w:val="24"/>
+        </w:rPr>
+        <w:t xml:space="preserve">CREATE TABLE </w:t>
+      </w:r>
+      <w:proofErr w:type="spellStart"/>
+      <w:r>
+        <w:rPr>
+          <w:rFonts w:ascii="Times New Roman" w:eastAsia="Times New Roman" w:hAnsi="Times New Roman" w:cs="Times New Roman"/>
+          <w:color w:val="000000"/>
+          <w:sz w:val="24"/>
+          <w:szCs w:val="24"/>
+        </w:rPr>
+        <w:t>PlaysMap</w:t>
+      </w:r>
+      <w:proofErr w:type="spellEnd"/>
+      <w:r>
+        <w:rPr>
+          <w:rFonts w:ascii="Times New Roman" w:eastAsia="Times New Roman" w:hAnsi="Times New Roman" w:cs="Times New Roman"/>
+          <w:color w:val="000000"/>
+          <w:sz w:val="24"/>
+          <w:szCs w:val="24"/>
+        </w:rPr>
+        <w:t xml:space="preserve"> (</w:t>
+      </w:r>
+    </w:p>
+    <w:p>
+      <w:pPr>
+        <w:spacing w:after="120" w:line="240" w:lineRule="auto"/>
+        <w:rPr>
+          <w:rFonts w:ascii="Times New Roman" w:eastAsia="Times New Roman" w:hAnsi="Times New Roman" w:cs="Times New Roman"/>
+          <w:sz w:val="24"/>
+          <w:szCs w:val="24"/>
+        </w:rPr>
+      </w:pPr>
+      <w:r>
+        <w:rPr>
+          <w:rFonts w:ascii="Times New Roman" w:eastAsia="Times New Roman" w:hAnsi="Times New Roman" w:cs="Times New Roman"/>
+          <w:color w:val="000000"/>
+          <w:sz w:val="24"/>
+          <w:szCs w:val="24"/>
+        </w:rPr>
+        <w:t>    </w:t>
+      </w:r>
+      <w:proofErr w:type="spellStart"/>
+      <w:r>
+        <w:rPr>
+          <w:rFonts w:ascii="Times New Roman" w:eastAsia="Times New Roman" w:hAnsi="Times New Roman" w:cs="Times New Roman"/>
+          <w:color w:val="000000"/>
+          <w:sz w:val="24"/>
+          <w:szCs w:val="24"/>
+        </w:rPr>
+        <w:t>MatchID</w:t>
+      </w:r>
+      <w:proofErr w:type="spellEnd"/>
+      <w:r>
+        <w:rPr>
+          <w:rFonts w:ascii="Times New Roman" w:eastAsia="Times New Roman" w:hAnsi="Times New Roman" w:cs="Times New Roman"/>
+          <w:color w:val="000000"/>
+          <w:sz w:val="24"/>
+          <w:szCs w:val="24"/>
+        </w:rPr>
+        <w:t xml:space="preserve"> INTEGER,</w:t>
+      </w:r>
+    </w:p>
+    <w:p>
+      <w:pPr>
+        <w:spacing w:after="120" w:line="240" w:lineRule="auto"/>
+        <w:rPr>
+          <w:rFonts w:ascii="Times New Roman" w:eastAsia="Times New Roman" w:hAnsi="Times New Roman" w:cs="Times New Roman"/>
+          <w:sz w:val="24"/>
+          <w:szCs w:val="24"/>
+        </w:rPr>
+      </w:pPr>
+      <w:r>
+        <w:rPr>
+          <w:rFonts w:ascii="Times New Roman" w:eastAsia="Times New Roman" w:hAnsi="Times New Roman" w:cs="Times New Roman"/>
+          <w:color w:val="000000"/>
+          <w:sz w:val="24"/>
+          <w:szCs w:val="24"/>
+        </w:rPr>
+        <w:t>    </w:t>
+      </w:r>
+      <w:proofErr w:type="spellStart"/>
+      <w:r>
+        <w:rPr>
+          <w:rFonts w:ascii="Times New Roman" w:eastAsia="Times New Roman" w:hAnsi="Times New Roman" w:cs="Times New Roman"/>
+          <w:color w:val="000000"/>
+          <w:sz w:val="24"/>
+          <w:szCs w:val="24"/>
+        </w:rPr>
+        <w:t>MapName</w:t>
+      </w:r>
+      <w:proofErr w:type="spellEnd"/>
+      <w:r>
+        <w:rPr>
+          <w:rFonts w:ascii="Times New Roman" w:eastAsia="Times New Roman" w:hAnsi="Times New Roman" w:cs="Times New Roman"/>
+          <w:color w:val="000000"/>
+          <w:sz w:val="24"/>
+          <w:szCs w:val="24"/>
+        </w:rPr>
+        <w:t xml:space="preserve"> VARCHAR(25),</w:t>
+      </w:r>
+    </w:p>
+    <w:p>
+      <w:pPr>
+        <w:spacing w:after="120" w:line="240" w:lineRule="auto"/>
+        <w:rPr>
+          <w:rFonts w:ascii="Times New Roman" w:eastAsia="Times New Roman" w:hAnsi="Times New Roman" w:cs="Times New Roman"/>
+          <w:sz w:val="24"/>
+          <w:szCs w:val="24"/>
+        </w:rPr>
+      </w:pPr>
+      <w:r>
+        <w:rPr>
+          <w:rFonts w:ascii="Times New Roman" w:eastAsia="Times New Roman" w:hAnsi="Times New Roman" w:cs="Times New Roman"/>
+          <w:color w:val="000000"/>
+          <w:sz w:val="24"/>
+          <w:szCs w:val="24"/>
+        </w:rPr>
+        <w:t>    </w:t>
+      </w:r>
+      <w:proofErr w:type="spellStart"/>
+      <w:r>
+        <w:rPr>
+          <w:rFonts w:ascii="Times New Roman" w:eastAsia="Times New Roman" w:hAnsi="Times New Roman" w:cs="Times New Roman"/>
+          <w:color w:val="000000"/>
+          <w:sz w:val="24"/>
+          <w:szCs w:val="24"/>
+        </w:rPr>
+        <w:t>MapNo</w:t>
+      </w:r>
+      <w:proofErr w:type="spellEnd"/>
+      <w:r>
+        <w:rPr>
+          <w:rFonts w:ascii="Times New Roman" w:eastAsia="Times New Roman" w:hAnsi="Times New Roman" w:cs="Times New Roman"/>
+          <w:color w:val="000000"/>
+          <w:sz w:val="24"/>
+          <w:szCs w:val="24"/>
+        </w:rPr>
+        <w:t xml:space="preserve"> INTEGER,</w:t>
+      </w:r>
+    </w:p>
+    <w:p>
+      <w:pPr>
+        <w:spacing w:after="120" w:line="240" w:lineRule="auto"/>
+        <w:rPr>
+          <w:rFonts w:ascii="Times New Roman" w:eastAsia="Times New Roman" w:hAnsi="Times New Roman" w:cs="Times New Roman"/>
+          <w:sz w:val="24"/>
+          <w:szCs w:val="24"/>
+        </w:rPr>
+      </w:pPr>
+      <w:r>
+        <w:rPr>
+          <w:rFonts w:ascii="Times New Roman" w:eastAsia="Times New Roman" w:hAnsi="Times New Roman" w:cs="Times New Roman"/>
+          <w:color w:val="000000"/>
+          <w:sz w:val="24"/>
+          <w:szCs w:val="24"/>
+        </w:rPr>
+        <w:t>    </w:t>
+      </w:r>
+      <w:proofErr w:type="spellStart"/>
+      <w:r>
+        <w:rPr>
+          <w:rFonts w:ascii="Times New Roman" w:eastAsia="Times New Roman" w:hAnsi="Times New Roman" w:cs="Times New Roman"/>
+          <w:color w:val="000000"/>
+          <w:sz w:val="24"/>
+          <w:szCs w:val="24"/>
+        </w:rPr>
+        <w:t>MapWinner</w:t>
+      </w:r>
+      <w:proofErr w:type="spellEnd"/>
+      <w:r>
+        <w:rPr>
+          <w:rFonts w:ascii="Times New Roman" w:eastAsia="Times New Roman" w:hAnsi="Times New Roman" w:cs="Times New Roman"/>
+          <w:color w:val="000000"/>
+          <w:sz w:val="24"/>
+          <w:szCs w:val="24"/>
+        </w:rPr>
+        <w:t xml:space="preserve"> VARCHAR(30),</w:t>
+      </w:r>
+    </w:p>
+    <w:p>
+      <w:pPr>
+        <w:spacing w:after="120" w:line="240" w:lineRule="auto"/>
+        <w:rPr>
+          <w:rFonts w:ascii="Times New Roman" w:eastAsia="Times New Roman" w:hAnsi="Times New Roman" w:cs="Times New Roman"/>
+          <w:sz w:val="24"/>
+          <w:szCs w:val="24"/>
+        </w:rPr>
+      </w:pPr>
+      <w:r>
+        <w:rPr>
+          <w:rFonts w:ascii="Times New Roman" w:eastAsia="Times New Roman" w:hAnsi="Times New Roman" w:cs="Times New Roman"/>
+          <w:color w:val="000000"/>
+          <w:sz w:val="24"/>
+          <w:szCs w:val="24"/>
+        </w:rPr>
+        <w:t>    </w:t>
+      </w:r>
+      <w:proofErr w:type="spellStart"/>
+      <w:r>
+        <w:rPr>
+          <w:rFonts w:ascii="Times New Roman" w:eastAsia="Times New Roman" w:hAnsi="Times New Roman" w:cs="Times New Roman"/>
+          <w:color w:val="000000"/>
+          <w:sz w:val="24"/>
+          <w:szCs w:val="24"/>
+        </w:rPr>
+        <w:t>MapLoser</w:t>
+      </w:r>
+      <w:proofErr w:type="spellEnd"/>
+      <w:r>
+        <w:rPr>
+          <w:rFonts w:ascii="Times New Roman" w:eastAsia="Times New Roman" w:hAnsi="Times New Roman" w:cs="Times New Roman"/>
+          <w:color w:val="000000"/>
+          <w:sz w:val="24"/>
+          <w:szCs w:val="24"/>
+        </w:rPr>
+        <w:t xml:space="preserve"> VARCHAR(30),</w:t>
+      </w:r>
+    </w:p>
+    <w:p>
+      <w:pPr>
+        <w:spacing w:after="120" w:line="240" w:lineRule="auto"/>
+        <w:rPr>
+          <w:rFonts w:ascii="Times New Roman" w:eastAsia="Times New Roman" w:hAnsi="Times New Roman" w:cs="Times New Roman"/>
+          <w:sz w:val="24"/>
+          <w:szCs w:val="24"/>
+        </w:rPr>
+      </w:pPr>
+      <w:r>
+        <w:rPr>
+          <w:rFonts w:ascii="Times New Roman" w:eastAsia="Times New Roman" w:hAnsi="Times New Roman" w:cs="Times New Roman"/>
+          <w:color w:val="000000"/>
+          <w:sz w:val="24"/>
+          <w:szCs w:val="24"/>
+        </w:rPr>
+        <w:t>    PRIMARY KEY (</w:t>
+      </w:r>
+      <w:proofErr w:type="spellStart"/>
+      <w:r>
+        <w:rPr>
+          <w:rFonts w:ascii="Times New Roman" w:eastAsia="Times New Roman" w:hAnsi="Times New Roman" w:cs="Times New Roman"/>
+          <w:color w:val="000000"/>
+          <w:sz w:val="24"/>
+          <w:szCs w:val="24"/>
+        </w:rPr>
+        <w:t>MatchID</w:t>
+      </w:r>
+      <w:proofErr w:type="spellEnd"/>
+      <w:r>
+        <w:rPr>
+          <w:rFonts w:ascii="Times New Roman" w:eastAsia="Times New Roman" w:hAnsi="Times New Roman" w:cs="Times New Roman"/>
+          <w:color w:val="000000"/>
+          <w:sz w:val="24"/>
+          <w:szCs w:val="24"/>
+        </w:rPr>
+        <w:t xml:space="preserve">, </w:t>
+      </w:r>
+      <w:proofErr w:type="spellStart"/>
+      <w:r>
+        <w:rPr>
+          <w:rFonts w:ascii="Times New Roman" w:eastAsia="Times New Roman" w:hAnsi="Times New Roman" w:cs="Times New Roman"/>
+          <w:color w:val="000000"/>
+          <w:sz w:val="24"/>
+          <w:szCs w:val="24"/>
+        </w:rPr>
+        <w:t>MapName</w:t>
+      </w:r>
+      <w:proofErr w:type="spellEnd"/>
+      <w:r>
+        <w:rPr>
+          <w:rFonts w:ascii="Times New Roman" w:eastAsia="Times New Roman" w:hAnsi="Times New Roman" w:cs="Times New Roman"/>
+          <w:color w:val="000000"/>
+          <w:sz w:val="24"/>
+          <w:szCs w:val="24"/>
+        </w:rPr>
+        <w:t>)</w:t>
       </w:r>
     </w:p>
     <w:p>
@@ -2565,8 +3531,30 @@
           <w:sz w:val="24"/>
           <w:szCs w:val="24"/>
         </w:rPr>
-        <w:t>DROP TABLE MapPlayerStat;</w:t>
-      </w:r>
+        <w:t xml:space="preserve">DROP TABLE </w:t>
+      </w:r>
+      <w:proofErr w:type="spellStart"/>
+      <w:proofErr w:type="gramStart"/>
+      <w:r>
+        <w:rPr>
+          <w:rFonts w:ascii="Times New Roman" w:eastAsia="Times New Roman" w:hAnsi="Times New Roman" w:cs="Times New Roman"/>
+          <w:color w:val="000000"/>
+          <w:sz w:val="24"/>
+          <w:szCs w:val="24"/>
+        </w:rPr>
+        <w:t>MapPlayerStat</w:t>
+      </w:r>
+      <w:proofErr w:type="spellEnd"/>
+      <w:r>
+        <w:rPr>
+          <w:rFonts w:ascii="Times New Roman" w:eastAsia="Times New Roman" w:hAnsi="Times New Roman" w:cs="Times New Roman"/>
+          <w:color w:val="000000"/>
+          <w:sz w:val="24"/>
+          <w:szCs w:val="24"/>
+        </w:rPr>
+        <w:t>;</w:t>
+      </w:r>
+      <w:proofErr w:type="gramEnd"/>
     </w:p>
     <w:p>
       <w:pPr>
@@ -2585,140 +3573,380 @@
           <w:szCs w:val="24"/>
         </w:rPr>
         <w:lastRenderedPageBreak/>
-        <w:t>CREATE TABLE MapPlayerStat (</w:t>
-      </w:r>
-    </w:p>
-    <w:p>
-      <w:pPr>
-        <w:spacing w:after="120" w:line="240" w:lineRule="auto"/>
-        <w:rPr>
-          <w:rFonts w:ascii="Times New Roman" w:eastAsia="Times New Roman" w:hAnsi="Times New Roman" w:cs="Times New Roman"/>
-          <w:sz w:val="24"/>
-          <w:szCs w:val="24"/>
-        </w:rPr>
-      </w:pPr>
-      <w:r>
-        <w:rPr>
-          <w:rFonts w:ascii="Times New Roman" w:eastAsia="Times New Roman" w:hAnsi="Times New Roman" w:cs="Times New Roman"/>
-          <w:color w:val="000000"/>
-          <w:sz w:val="24"/>
-          <w:szCs w:val="24"/>
-        </w:rPr>
-        <w:t>    MatchID INTEGER,</w:t>
-      </w:r>
-    </w:p>
-    <w:p>
-      <w:pPr>
-        <w:spacing w:after="120" w:line="240" w:lineRule="auto"/>
-        <w:rPr>
-          <w:rFonts w:ascii="Times New Roman" w:eastAsia="Times New Roman" w:hAnsi="Times New Roman" w:cs="Times New Roman"/>
-          <w:sz w:val="24"/>
-          <w:szCs w:val="24"/>
-        </w:rPr>
-      </w:pPr>
-      <w:r>
-        <w:rPr>
-          <w:rFonts w:ascii="Times New Roman" w:eastAsia="Times New Roman" w:hAnsi="Times New Roman" w:cs="Times New Roman"/>
-          <w:color w:val="000000"/>
-          <w:sz w:val="24"/>
-          <w:szCs w:val="24"/>
-        </w:rPr>
-        <w:t>    MapName VARCHAR(25),</w:t>
-      </w:r>
-    </w:p>
-    <w:p>
-      <w:pPr>
-        <w:spacing w:after="120" w:line="240" w:lineRule="auto"/>
-        <w:rPr>
-          <w:rFonts w:ascii="Times New Roman" w:eastAsia="Times New Roman" w:hAnsi="Times New Roman" w:cs="Times New Roman"/>
-          <w:sz w:val="24"/>
-          <w:szCs w:val="24"/>
-        </w:rPr>
-      </w:pPr>
-      <w:r>
-        <w:rPr>
-          <w:rFonts w:ascii="Times New Roman" w:eastAsia="Times New Roman" w:hAnsi="Times New Roman" w:cs="Times New Roman"/>
-          <w:color w:val="000000"/>
-          <w:sz w:val="24"/>
-          <w:szCs w:val="24"/>
-        </w:rPr>
-        <w:t>    PlayerName VARCHAR(20),</w:t>
-      </w:r>
-    </w:p>
-    <w:p>
-      <w:pPr>
-        <w:spacing w:after="120" w:line="240" w:lineRule="auto"/>
-        <w:rPr>
-          <w:rFonts w:ascii="Times New Roman" w:eastAsia="Times New Roman" w:hAnsi="Times New Roman" w:cs="Times New Roman"/>
-          <w:sz w:val="24"/>
-          <w:szCs w:val="24"/>
-        </w:rPr>
-      </w:pPr>
-      <w:r>
-        <w:rPr>
-          <w:rFonts w:ascii="Times New Roman" w:eastAsia="Times New Roman" w:hAnsi="Times New Roman" w:cs="Times New Roman"/>
-          <w:color w:val="000000"/>
-          <w:sz w:val="24"/>
-          <w:szCs w:val="24"/>
-        </w:rPr>
-        <w:t>    HeroName VARCHAR(15),</w:t>
-      </w:r>
-    </w:p>
-    <w:p>
-      <w:pPr>
-        <w:spacing w:after="120" w:line="240" w:lineRule="auto"/>
-        <w:rPr>
-          <w:rFonts w:ascii="Times New Roman" w:eastAsia="Times New Roman" w:hAnsi="Times New Roman" w:cs="Times New Roman"/>
-          <w:sz w:val="24"/>
-          <w:szCs w:val="24"/>
-        </w:rPr>
-      </w:pPr>
-      <w:r>
-        <w:rPr>
-          <w:rFonts w:ascii="Times New Roman" w:eastAsia="Times New Roman" w:hAnsi="Times New Roman" w:cs="Times New Roman"/>
-          <w:color w:val="000000"/>
-          <w:sz w:val="24"/>
-          <w:szCs w:val="24"/>
-        </w:rPr>
-        <w:t>    StatName VARCHAR(50),</w:t>
-      </w:r>
-    </w:p>
-    <w:p>
-      <w:pPr>
-        <w:spacing w:after="120" w:line="240" w:lineRule="auto"/>
-        <w:rPr>
-          <w:rFonts w:ascii="Times New Roman" w:eastAsia="Times New Roman" w:hAnsi="Times New Roman" w:cs="Times New Roman"/>
-          <w:sz w:val="24"/>
-          <w:szCs w:val="24"/>
-        </w:rPr>
-      </w:pPr>
-      <w:r>
-        <w:rPr>
-          <w:rFonts w:ascii="Times New Roman" w:eastAsia="Times New Roman" w:hAnsi="Times New Roman" w:cs="Times New Roman"/>
-          <w:color w:val="000000"/>
-          <w:sz w:val="24"/>
-          <w:szCs w:val="24"/>
-        </w:rPr>
-        <w:t>    StatAmount DOUBLE,</w:t>
-      </w:r>
-    </w:p>
-    <w:p>
-      <w:pPr>
-        <w:spacing w:after="120" w:line="240" w:lineRule="auto"/>
-        <w:rPr>
-          <w:rFonts w:ascii="Times New Roman" w:eastAsia="Times New Roman" w:hAnsi="Times New Roman" w:cs="Times New Roman"/>
-          <w:sz w:val="24"/>
-          <w:szCs w:val="24"/>
-        </w:rPr>
-      </w:pPr>
-      <w:r>
-        <w:rPr>
-          <w:rFonts w:ascii="Times New Roman" w:eastAsia="Times New Roman" w:hAnsi="Times New Roman" w:cs="Times New Roman"/>
-          <w:color w:val="000000"/>
-          <w:sz w:val="24"/>
-          <w:szCs w:val="24"/>
-        </w:rPr>
-        <w:t>    PRIMARY KEY (MatchID, MapName, PlayerName, HeroName, StatName)</w:t>
+        <w:t xml:space="preserve">CREATE TABLE </w:t>
+      </w:r>
+      <w:proofErr w:type="spellStart"/>
+      <w:r>
+        <w:rPr>
+          <w:rFonts w:ascii="Times New Roman" w:eastAsia="Times New Roman" w:hAnsi="Times New Roman" w:cs="Times New Roman"/>
+          <w:color w:val="000000"/>
+          <w:sz w:val="24"/>
+          <w:szCs w:val="24"/>
+        </w:rPr>
+        <w:t>MapPlayerStat</w:t>
+      </w:r>
+      <w:proofErr w:type="spellEnd"/>
+      <w:r>
+        <w:rPr>
+          <w:rFonts w:ascii="Times New Roman" w:eastAsia="Times New Roman" w:hAnsi="Times New Roman" w:cs="Times New Roman"/>
+          <w:color w:val="000000"/>
+          <w:sz w:val="24"/>
+          <w:szCs w:val="24"/>
+        </w:rPr>
+        <w:t xml:space="preserve"> (</w:t>
+      </w:r>
+    </w:p>
+    <w:p>
+      <w:pPr>
+        <w:spacing w:after="120" w:line="240" w:lineRule="auto"/>
+        <w:rPr>
+          <w:rFonts w:ascii="Times New Roman" w:eastAsia="Times New Roman" w:hAnsi="Times New Roman" w:cs="Times New Roman"/>
+          <w:sz w:val="24"/>
+          <w:szCs w:val="24"/>
+        </w:rPr>
+      </w:pPr>
+      <w:r>
+        <w:rPr>
+          <w:rFonts w:ascii="Times New Roman" w:eastAsia="Times New Roman" w:hAnsi="Times New Roman" w:cs="Times New Roman"/>
+          <w:color w:val="000000"/>
+          <w:sz w:val="24"/>
+          <w:szCs w:val="24"/>
+        </w:rPr>
+        <w:t>    </w:t>
+      </w:r>
+      <w:proofErr w:type="spellStart"/>
+      <w:r>
+        <w:rPr>
+          <w:rFonts w:ascii="Times New Roman" w:eastAsia="Times New Roman" w:hAnsi="Times New Roman" w:cs="Times New Roman"/>
+          <w:color w:val="000000"/>
+          <w:sz w:val="24"/>
+          <w:szCs w:val="24"/>
+        </w:rPr>
+        <w:t>MatchID</w:t>
+      </w:r>
+      <w:proofErr w:type="spellEnd"/>
+      <w:r>
+        <w:rPr>
+          <w:rFonts w:ascii="Times New Roman" w:eastAsia="Times New Roman" w:hAnsi="Times New Roman" w:cs="Times New Roman"/>
+          <w:color w:val="000000"/>
+          <w:sz w:val="24"/>
+          <w:szCs w:val="24"/>
+        </w:rPr>
+        <w:t xml:space="preserve"> INTEGER,</w:t>
+      </w:r>
+    </w:p>
+    <w:p>
+      <w:pPr>
+        <w:spacing w:after="120" w:line="240" w:lineRule="auto"/>
+        <w:rPr>
+          <w:rFonts w:ascii="Times New Roman" w:eastAsia="Times New Roman" w:hAnsi="Times New Roman" w:cs="Times New Roman"/>
+          <w:sz w:val="24"/>
+          <w:szCs w:val="24"/>
+        </w:rPr>
+      </w:pPr>
+      <w:r>
+        <w:rPr>
+          <w:rFonts w:ascii="Times New Roman" w:eastAsia="Times New Roman" w:hAnsi="Times New Roman" w:cs="Times New Roman"/>
+          <w:color w:val="000000"/>
+          <w:sz w:val="24"/>
+          <w:szCs w:val="24"/>
+        </w:rPr>
+        <w:t>    </w:t>
+      </w:r>
+      <w:proofErr w:type="spellStart"/>
+      <w:r>
+        <w:rPr>
+          <w:rFonts w:ascii="Times New Roman" w:eastAsia="Times New Roman" w:hAnsi="Times New Roman" w:cs="Times New Roman"/>
+          <w:color w:val="000000"/>
+          <w:sz w:val="24"/>
+          <w:szCs w:val="24"/>
+        </w:rPr>
+        <w:t>MapName</w:t>
+      </w:r>
+      <w:proofErr w:type="spellEnd"/>
+      <w:r>
+        <w:rPr>
+          <w:rFonts w:ascii="Times New Roman" w:eastAsia="Times New Roman" w:hAnsi="Times New Roman" w:cs="Times New Roman"/>
+          <w:color w:val="000000"/>
+          <w:sz w:val="24"/>
+          <w:szCs w:val="24"/>
+        </w:rPr>
+        <w:t xml:space="preserve"> VARCHAR(25),</w:t>
+      </w:r>
+    </w:p>
+    <w:p>
+      <w:pPr>
+        <w:spacing w:after="120" w:line="240" w:lineRule="auto"/>
+        <w:rPr>
+          <w:rFonts w:ascii="Times New Roman" w:eastAsia="Times New Roman" w:hAnsi="Times New Roman" w:cs="Times New Roman"/>
+          <w:sz w:val="24"/>
+          <w:szCs w:val="24"/>
+        </w:rPr>
+      </w:pPr>
+      <w:r>
+        <w:rPr>
+          <w:rFonts w:ascii="Times New Roman" w:eastAsia="Times New Roman" w:hAnsi="Times New Roman" w:cs="Times New Roman"/>
+          <w:color w:val="000000"/>
+          <w:sz w:val="24"/>
+          <w:szCs w:val="24"/>
+        </w:rPr>
+        <w:t>    </w:t>
+      </w:r>
+      <w:proofErr w:type="spellStart"/>
+      <w:r>
+        <w:rPr>
+          <w:rFonts w:ascii="Times New Roman" w:eastAsia="Times New Roman" w:hAnsi="Times New Roman" w:cs="Times New Roman"/>
+          <w:color w:val="000000"/>
+          <w:sz w:val="24"/>
+          <w:szCs w:val="24"/>
+        </w:rPr>
+        <w:t>PlayerName</w:t>
+      </w:r>
+      <w:proofErr w:type="spellEnd"/>
+      <w:r>
+        <w:rPr>
+          <w:rFonts w:ascii="Times New Roman" w:eastAsia="Times New Roman" w:hAnsi="Times New Roman" w:cs="Times New Roman"/>
+          <w:color w:val="000000"/>
+          <w:sz w:val="24"/>
+          <w:szCs w:val="24"/>
+        </w:rPr>
+        <w:t xml:space="preserve"> VARCHAR(20),</w:t>
+      </w:r>
+    </w:p>
+    <w:p>
+      <w:pPr>
+        <w:spacing w:after="120" w:line="240" w:lineRule="auto"/>
+        <w:rPr>
+          <w:rFonts w:ascii="Times New Roman" w:eastAsia="Times New Roman" w:hAnsi="Times New Roman" w:cs="Times New Roman"/>
+          <w:sz w:val="24"/>
+          <w:szCs w:val="24"/>
+        </w:rPr>
+      </w:pPr>
+      <w:r>
+        <w:rPr>
+          <w:rFonts w:ascii="Times New Roman" w:eastAsia="Times New Roman" w:hAnsi="Times New Roman" w:cs="Times New Roman"/>
+          <w:color w:val="000000"/>
+          <w:sz w:val="24"/>
+          <w:szCs w:val="24"/>
+        </w:rPr>
+        <w:t>    </w:t>
+      </w:r>
+      <w:proofErr w:type="spellStart"/>
+      <w:r>
+        <w:rPr>
+          <w:rFonts w:ascii="Times New Roman" w:eastAsia="Times New Roman" w:hAnsi="Times New Roman" w:cs="Times New Roman"/>
+          <w:color w:val="000000"/>
+          <w:sz w:val="24"/>
+          <w:szCs w:val="24"/>
+        </w:rPr>
+        <w:t>HeroName</w:t>
+      </w:r>
+      <w:proofErr w:type="spellEnd"/>
+      <w:r>
+        <w:rPr>
+          <w:rFonts w:ascii="Times New Roman" w:eastAsia="Times New Roman" w:hAnsi="Times New Roman" w:cs="Times New Roman"/>
+          <w:color w:val="000000"/>
+          <w:sz w:val="24"/>
+          <w:szCs w:val="24"/>
+        </w:rPr>
+        <w:t xml:space="preserve"> VARCHAR(15),</w:t>
+      </w:r>
+    </w:p>
+    <w:p>
+      <w:pPr>
+        <w:spacing w:after="120" w:line="240" w:lineRule="auto"/>
+        <w:rPr>
+          <w:rFonts w:ascii="Times New Roman" w:eastAsia="Times New Roman" w:hAnsi="Times New Roman" w:cs="Times New Roman"/>
+          <w:sz w:val="24"/>
+          <w:szCs w:val="24"/>
+        </w:rPr>
+      </w:pPr>
+      <w:r>
+        <w:rPr>
+          <w:rFonts w:ascii="Times New Roman" w:eastAsia="Times New Roman" w:hAnsi="Times New Roman" w:cs="Times New Roman"/>
+          <w:color w:val="000000"/>
+          <w:sz w:val="24"/>
+          <w:szCs w:val="24"/>
+        </w:rPr>
+        <w:t>    </w:t>
+      </w:r>
+      <w:proofErr w:type="spellStart"/>
+      <w:r>
+        <w:rPr>
+          <w:rFonts w:ascii="Times New Roman" w:eastAsia="Times New Roman" w:hAnsi="Times New Roman" w:cs="Times New Roman"/>
+          <w:color w:val="000000"/>
+          <w:sz w:val="24"/>
+          <w:szCs w:val="24"/>
+        </w:rPr>
+        <w:t>StatName</w:t>
+      </w:r>
+      <w:proofErr w:type="spellEnd"/>
+      <w:r>
+        <w:rPr>
+          <w:rFonts w:ascii="Times New Roman" w:eastAsia="Times New Roman" w:hAnsi="Times New Roman" w:cs="Times New Roman"/>
+          <w:color w:val="000000"/>
+          <w:sz w:val="24"/>
+          <w:szCs w:val="24"/>
+        </w:rPr>
+        <w:t xml:space="preserve"> VARCHAR(50),</w:t>
+      </w:r>
+    </w:p>
+    <w:p>
+      <w:pPr>
+        <w:spacing w:after="120" w:line="240" w:lineRule="auto"/>
+        <w:rPr>
+          <w:rFonts w:ascii="Times New Roman" w:eastAsia="Times New Roman" w:hAnsi="Times New Roman" w:cs="Times New Roman"/>
+          <w:sz w:val="24"/>
+          <w:szCs w:val="24"/>
+        </w:rPr>
+      </w:pPr>
+      <w:r>
+        <w:rPr>
+          <w:rFonts w:ascii="Times New Roman" w:eastAsia="Times New Roman" w:hAnsi="Times New Roman" w:cs="Times New Roman"/>
+          <w:color w:val="000000"/>
+          <w:sz w:val="24"/>
+          <w:szCs w:val="24"/>
+        </w:rPr>
+        <w:t>    </w:t>
+      </w:r>
+      <w:proofErr w:type="spellStart"/>
+      <w:r>
+        <w:rPr>
+          <w:rFonts w:ascii="Times New Roman" w:eastAsia="Times New Roman" w:hAnsi="Times New Roman" w:cs="Times New Roman"/>
+          <w:color w:val="000000"/>
+          <w:sz w:val="24"/>
+          <w:szCs w:val="24"/>
+        </w:rPr>
+        <w:t>StatAmount</w:t>
+      </w:r>
+      <w:proofErr w:type="spellEnd"/>
+      <w:r>
+        <w:rPr>
+          <w:rFonts w:ascii="Times New Roman" w:eastAsia="Times New Roman" w:hAnsi="Times New Roman" w:cs="Times New Roman"/>
+          <w:color w:val="000000"/>
+          <w:sz w:val="24"/>
+          <w:szCs w:val="24"/>
+        </w:rPr>
+        <w:t xml:space="preserve"> DOUBLE,</w:t>
+      </w:r>
+    </w:p>
+    <w:p>
+      <w:pPr>
+        <w:spacing w:after="120" w:line="240" w:lineRule="auto"/>
+        <w:rPr>
+          <w:rFonts w:ascii="Times New Roman" w:eastAsia="Times New Roman" w:hAnsi="Times New Roman" w:cs="Times New Roman"/>
+          <w:sz w:val="24"/>
+          <w:szCs w:val="24"/>
+        </w:rPr>
+      </w:pPr>
+      <w:r>
+        <w:rPr>
+          <w:rFonts w:ascii="Times New Roman" w:eastAsia="Times New Roman" w:hAnsi="Times New Roman" w:cs="Times New Roman"/>
+          <w:color w:val="000000"/>
+          <w:sz w:val="24"/>
+          <w:szCs w:val="24"/>
+        </w:rPr>
+        <w:t>    PRIMARY KEY (</w:t>
+      </w:r>
+      <w:proofErr w:type="spellStart"/>
+      <w:r>
+        <w:rPr>
+          <w:rFonts w:ascii="Times New Roman" w:eastAsia="Times New Roman" w:hAnsi="Times New Roman" w:cs="Times New Roman"/>
+          <w:color w:val="000000"/>
+          <w:sz w:val="24"/>
+          <w:szCs w:val="24"/>
+        </w:rPr>
+        <w:t>MatchID</w:t>
+      </w:r>
+      <w:proofErr w:type="spellEnd"/>
+      <w:r>
+        <w:rPr>
+          <w:rFonts w:ascii="Times New Roman" w:eastAsia="Times New Roman" w:hAnsi="Times New Roman" w:cs="Times New Roman"/>
+          <w:color w:val="000000"/>
+          <w:sz w:val="24"/>
+          <w:szCs w:val="24"/>
+        </w:rPr>
+        <w:t xml:space="preserve">, </w:t>
+      </w:r>
+      <w:proofErr w:type="spellStart"/>
+      <w:r>
+        <w:rPr>
+          <w:rFonts w:ascii="Times New Roman" w:eastAsia="Times New Roman" w:hAnsi="Times New Roman" w:cs="Times New Roman"/>
+          <w:color w:val="000000"/>
+          <w:sz w:val="24"/>
+          <w:szCs w:val="24"/>
+        </w:rPr>
+        <w:t>MapName</w:t>
+      </w:r>
+      <w:proofErr w:type="spellEnd"/>
+      <w:r>
+        <w:rPr>
+          <w:rFonts w:ascii="Times New Roman" w:eastAsia="Times New Roman" w:hAnsi="Times New Roman" w:cs="Times New Roman"/>
+          <w:color w:val="000000"/>
+          <w:sz w:val="24"/>
+          <w:szCs w:val="24"/>
+        </w:rPr>
+        <w:t xml:space="preserve">, </w:t>
+      </w:r>
+      <w:proofErr w:type="spellStart"/>
+      <w:r>
+        <w:rPr>
+          <w:rFonts w:ascii="Times New Roman" w:eastAsia="Times New Roman" w:hAnsi="Times New Roman" w:cs="Times New Roman"/>
+          <w:color w:val="000000"/>
+          <w:sz w:val="24"/>
+          <w:szCs w:val="24"/>
+        </w:rPr>
+        <w:t>PlayerName</w:t>
+      </w:r>
+      <w:proofErr w:type="spellEnd"/>
+      <w:r>
+        <w:rPr>
+          <w:rFonts w:ascii="Times New Roman" w:eastAsia="Times New Roman" w:hAnsi="Times New Roman" w:cs="Times New Roman"/>
+          <w:color w:val="000000"/>
+          <w:sz w:val="24"/>
+          <w:szCs w:val="24"/>
+        </w:rPr>
+        <w:t xml:space="preserve">, </w:t>
+      </w:r>
+      <w:proofErr w:type="spellStart"/>
+      <w:r>
+        <w:rPr>
+          <w:rFonts w:ascii="Times New Roman" w:eastAsia="Times New Roman" w:hAnsi="Times New Roman" w:cs="Times New Roman"/>
+          <w:color w:val="000000"/>
+          <w:sz w:val="24"/>
+          <w:szCs w:val="24"/>
+        </w:rPr>
+        <w:t>HeroName</w:t>
+      </w:r>
+      <w:proofErr w:type="spellEnd"/>
+      <w:r>
+        <w:rPr>
+          <w:rFonts w:ascii="Times New Roman" w:eastAsia="Times New Roman" w:hAnsi="Times New Roman" w:cs="Times New Roman"/>
+          <w:color w:val="000000"/>
+          <w:sz w:val="24"/>
+          <w:szCs w:val="24"/>
+        </w:rPr>
+        <w:t xml:space="preserve">, </w:t>
+      </w:r>
+      <w:proofErr w:type="spellStart"/>
+      <w:r>
+        <w:rPr>
+          <w:rFonts w:ascii="Times New Roman" w:eastAsia="Times New Roman" w:hAnsi="Times New Roman" w:cs="Times New Roman"/>
+          <w:color w:val="000000"/>
+          <w:sz w:val="24"/>
+          <w:szCs w:val="24"/>
+        </w:rPr>
+        <w:t>StatName</w:t>
+      </w:r>
+      <w:proofErr w:type="spellEnd"/>
+      <w:r>
+        <w:rPr>
+          <w:rFonts w:ascii="Times New Roman" w:eastAsia="Times New Roman" w:hAnsi="Times New Roman" w:cs="Times New Roman"/>
+          <w:color w:val="000000"/>
+          <w:sz w:val="24"/>
+          <w:szCs w:val="24"/>
+        </w:rPr>
+        <w:t>)</w:t>
       </w:r>
     </w:p>
     <w:p>
@@ -2766,349 +3994,771 @@
           <w:sz w:val="24"/>
           <w:szCs w:val="24"/>
         </w:rPr>
-        <w:t>DROP TABLE MapRoundStat;</w:t>
-      </w:r>
-    </w:p>
-    <w:p>
-      <w:pPr>
-        <w:spacing w:after="120" w:line="240" w:lineRule="auto"/>
-        <w:rPr>
-          <w:rFonts w:ascii="Times New Roman" w:eastAsia="Times New Roman" w:hAnsi="Times New Roman" w:cs="Times New Roman"/>
-          <w:sz w:val="24"/>
-          <w:szCs w:val="24"/>
-        </w:rPr>
-      </w:pPr>
-      <w:r>
-        <w:rPr>
-          <w:rFonts w:ascii="Times New Roman" w:eastAsia="Times New Roman" w:hAnsi="Times New Roman" w:cs="Times New Roman"/>
-          <w:color w:val="000000"/>
-          <w:sz w:val="24"/>
-          <w:szCs w:val="24"/>
-        </w:rPr>
-        <w:t>CREATE TABLE MapRoundStat (</w:t>
-      </w:r>
-    </w:p>
-    <w:p>
-      <w:pPr>
-        <w:spacing w:after="120" w:line="240" w:lineRule="auto"/>
-        <w:rPr>
-          <w:rFonts w:ascii="Times New Roman" w:eastAsia="Times New Roman" w:hAnsi="Times New Roman" w:cs="Times New Roman"/>
-          <w:sz w:val="24"/>
-          <w:szCs w:val="24"/>
-        </w:rPr>
-      </w:pPr>
-      <w:r>
-        <w:rPr>
-          <w:rFonts w:ascii="Times New Roman" w:eastAsia="Times New Roman" w:hAnsi="Times New Roman" w:cs="Times New Roman"/>
-          <w:color w:val="000000"/>
-          <w:sz w:val="24"/>
-          <w:szCs w:val="24"/>
-        </w:rPr>
-        <w:t>    MatchID INTEGER,</w:t>
-      </w:r>
-    </w:p>
-    <w:p>
-      <w:pPr>
-        <w:spacing w:after="120" w:line="240" w:lineRule="auto"/>
-        <w:rPr>
-          <w:rFonts w:ascii="Times New Roman" w:eastAsia="Times New Roman" w:hAnsi="Times New Roman" w:cs="Times New Roman"/>
-          <w:sz w:val="24"/>
-          <w:szCs w:val="24"/>
-        </w:rPr>
-      </w:pPr>
-      <w:r>
-        <w:rPr>
-          <w:rFonts w:ascii="Times New Roman" w:eastAsia="Times New Roman" w:hAnsi="Times New Roman" w:cs="Times New Roman"/>
-          <w:color w:val="000000"/>
-          <w:sz w:val="24"/>
-          <w:szCs w:val="24"/>
-        </w:rPr>
-        <w:t>    MapName VARCHAR(25),</w:t>
-      </w:r>
-    </w:p>
-    <w:p>
-      <w:pPr>
-        <w:spacing w:after="120" w:line="240" w:lineRule="auto"/>
-        <w:rPr>
-          <w:rFonts w:ascii="Times New Roman" w:eastAsia="Times New Roman" w:hAnsi="Times New Roman" w:cs="Times New Roman"/>
-          <w:sz w:val="24"/>
-          <w:szCs w:val="24"/>
-        </w:rPr>
-      </w:pPr>
-      <w:r>
-        <w:rPr>
-          <w:rFonts w:ascii="Times New Roman" w:eastAsia="Times New Roman" w:hAnsi="Times New Roman" w:cs="Times New Roman"/>
-          <w:color w:val="000000"/>
-          <w:sz w:val="24"/>
-          <w:szCs w:val="24"/>
-        </w:rPr>
-        <w:t>    RoundNo INTEGER,</w:t>
-      </w:r>
-    </w:p>
-    <w:p>
-      <w:pPr>
-        <w:spacing w:after="120" w:line="240" w:lineRule="auto"/>
-        <w:rPr>
-          <w:rFonts w:ascii="Times New Roman" w:eastAsia="Times New Roman" w:hAnsi="Times New Roman" w:cs="Times New Roman"/>
-          <w:sz w:val="24"/>
-          <w:szCs w:val="24"/>
-        </w:rPr>
-      </w:pPr>
-      <w:r>
-        <w:rPr>
-          <w:rFonts w:ascii="Times New Roman" w:eastAsia="Times New Roman" w:hAnsi="Times New Roman" w:cs="Times New Roman"/>
-          <w:color w:val="000000"/>
-          <w:sz w:val="24"/>
-          <w:szCs w:val="24"/>
-        </w:rPr>
-        <w:t>    StartTime TIME,</w:t>
-      </w:r>
-    </w:p>
-    <w:p>
-      <w:pPr>
-        <w:spacing w:after="120" w:line="240" w:lineRule="auto"/>
-        <w:rPr>
-          <w:rFonts w:ascii="Times New Roman" w:eastAsia="Times New Roman" w:hAnsi="Times New Roman" w:cs="Times New Roman"/>
-          <w:sz w:val="24"/>
-          <w:szCs w:val="24"/>
-        </w:rPr>
-      </w:pPr>
-      <w:r>
-        <w:rPr>
-          <w:rFonts w:ascii="Times New Roman" w:eastAsia="Times New Roman" w:hAnsi="Times New Roman" w:cs="Times New Roman"/>
-          <w:color w:val="000000"/>
-          <w:sz w:val="24"/>
-          <w:szCs w:val="24"/>
-        </w:rPr>
-        <w:t>    EndTime TIME,</w:t>
-      </w:r>
-    </w:p>
-    <w:p>
-      <w:pPr>
-        <w:spacing w:after="120" w:line="240" w:lineRule="auto"/>
-        <w:rPr>
-          <w:rFonts w:ascii="Times New Roman" w:eastAsia="Times New Roman" w:hAnsi="Times New Roman" w:cs="Times New Roman"/>
-          <w:sz w:val="24"/>
-          <w:szCs w:val="24"/>
-        </w:rPr>
-      </w:pPr>
-      <w:r>
-        <w:rPr>
-          <w:rFonts w:ascii="Times New Roman" w:eastAsia="Times New Roman" w:hAnsi="Times New Roman" w:cs="Times New Roman"/>
-          <w:color w:val="000000"/>
-          <w:sz w:val="24"/>
-          <w:szCs w:val="24"/>
-        </w:rPr>
-        <w:t>    ControlRoundName VARCHAR(25),</w:t>
-      </w:r>
-    </w:p>
-    <w:p>
-      <w:pPr>
-        <w:spacing w:after="120" w:line="240" w:lineRule="auto"/>
-        <w:rPr>
-          <w:rFonts w:ascii="Times New Roman" w:eastAsia="Times New Roman" w:hAnsi="Times New Roman" w:cs="Times New Roman"/>
-          <w:sz w:val="24"/>
-          <w:szCs w:val="24"/>
-        </w:rPr>
-      </w:pPr>
-      <w:r>
-        <w:rPr>
-          <w:rFonts w:ascii="Times New Roman" w:eastAsia="Times New Roman" w:hAnsi="Times New Roman" w:cs="Times New Roman"/>
-          <w:color w:val="000000"/>
-          <w:sz w:val="24"/>
-          <w:szCs w:val="24"/>
-        </w:rPr>
-        <w:t>    AttackerTeam VARCHAR(30),</w:t>
-      </w:r>
-    </w:p>
-    <w:p>
-      <w:pPr>
-        <w:spacing w:after="120" w:line="240" w:lineRule="auto"/>
-        <w:rPr>
-          <w:rFonts w:ascii="Times New Roman" w:eastAsia="Times New Roman" w:hAnsi="Times New Roman" w:cs="Times New Roman"/>
-          <w:sz w:val="24"/>
-          <w:szCs w:val="24"/>
-        </w:rPr>
-      </w:pPr>
-      <w:r>
-        <w:rPr>
-          <w:rFonts w:ascii="Times New Roman" w:eastAsia="Times New Roman" w:hAnsi="Times New Roman" w:cs="Times New Roman"/>
-          <w:color w:val="000000"/>
-          <w:sz w:val="24"/>
-          <w:szCs w:val="24"/>
-        </w:rPr>
-        <w:t>    DefenderTeam VARCHAR(30),</w:t>
-      </w:r>
-    </w:p>
-    <w:p>
-      <w:pPr>
-        <w:spacing w:after="120" w:line="240" w:lineRule="auto"/>
-        <w:rPr>
-          <w:rFonts w:ascii="Times New Roman" w:eastAsia="Times New Roman" w:hAnsi="Times New Roman" w:cs="Times New Roman"/>
-          <w:sz w:val="24"/>
-          <w:szCs w:val="24"/>
-        </w:rPr>
-      </w:pPr>
-      <w:r>
-        <w:rPr>
-          <w:rFonts w:ascii="Times New Roman" w:eastAsia="Times New Roman" w:hAnsi="Times New Roman" w:cs="Times New Roman"/>
-          <w:color w:val="000000"/>
-          <w:sz w:val="24"/>
-          <w:szCs w:val="24"/>
-        </w:rPr>
-        <w:t>    AttackerPayloadDistance DOUBLE,</w:t>
-      </w:r>
-    </w:p>
-    <w:p>
-      <w:pPr>
-        <w:spacing w:after="120" w:line="240" w:lineRule="auto"/>
-        <w:rPr>
-          <w:rFonts w:ascii="Times New Roman" w:eastAsia="Times New Roman" w:hAnsi="Times New Roman" w:cs="Times New Roman"/>
-          <w:sz w:val="24"/>
-          <w:szCs w:val="24"/>
-        </w:rPr>
-      </w:pPr>
-      <w:r>
-        <w:rPr>
-          <w:rFonts w:ascii="Times New Roman" w:eastAsia="Times New Roman" w:hAnsi="Times New Roman" w:cs="Times New Roman"/>
-          <w:color w:val="000000"/>
-          <w:sz w:val="24"/>
-          <w:szCs w:val="24"/>
-        </w:rPr>
-        <w:t>    DefenderPayloadDistance DOUBLE,</w:t>
-      </w:r>
-    </w:p>
-    <w:p>
-      <w:pPr>
-        <w:spacing w:after="120" w:line="240" w:lineRule="auto"/>
-        <w:rPr>
-          <w:rFonts w:ascii="Times New Roman" w:eastAsia="Times New Roman" w:hAnsi="Times New Roman" w:cs="Times New Roman"/>
-          <w:sz w:val="24"/>
-          <w:szCs w:val="24"/>
-        </w:rPr>
-      </w:pPr>
-      <w:r>
-        <w:rPr>
-          <w:rFonts w:ascii="Times New Roman" w:eastAsia="Times New Roman" w:hAnsi="Times New Roman" w:cs="Times New Roman"/>
-          <w:color w:val="000000"/>
-          <w:sz w:val="24"/>
-          <w:szCs w:val="24"/>
-        </w:rPr>
-        <w:t>    AttackerTimeBanked DOUBLE,</w:t>
-      </w:r>
-    </w:p>
-    <w:p>
-      <w:pPr>
-        <w:spacing w:after="120" w:line="240" w:lineRule="auto"/>
-        <w:rPr>
-          <w:rFonts w:ascii="Times New Roman" w:eastAsia="Times New Roman" w:hAnsi="Times New Roman" w:cs="Times New Roman"/>
-          <w:sz w:val="24"/>
-          <w:szCs w:val="24"/>
-        </w:rPr>
-      </w:pPr>
-      <w:r>
-        <w:rPr>
-          <w:rFonts w:ascii="Times New Roman" w:eastAsia="Times New Roman" w:hAnsi="Times New Roman" w:cs="Times New Roman"/>
-          <w:color w:val="000000"/>
-          <w:sz w:val="24"/>
-          <w:szCs w:val="24"/>
-        </w:rPr>
-        <w:t>    DefenderTimeBanked DOUBLE,</w:t>
-      </w:r>
-    </w:p>
-    <w:p>
-      <w:pPr>
-        <w:spacing w:after="120" w:line="240" w:lineRule="auto"/>
-        <w:rPr>
-          <w:rFonts w:ascii="Times New Roman" w:eastAsia="Times New Roman" w:hAnsi="Times New Roman" w:cs="Times New Roman"/>
-          <w:sz w:val="24"/>
-          <w:szCs w:val="24"/>
-        </w:rPr>
-      </w:pPr>
-      <w:r>
-        <w:rPr>
-          <w:rFonts w:ascii="Times New Roman" w:eastAsia="Times New Roman" w:hAnsi="Times New Roman" w:cs="Times New Roman"/>
-          <w:color w:val="000000"/>
-          <w:sz w:val="24"/>
-          <w:szCs w:val="24"/>
-        </w:rPr>
-        <w:t>    AttackerControlPercent DOUBLE,</w:t>
-      </w:r>
-    </w:p>
-    <w:p>
-      <w:pPr>
-        <w:spacing w:after="120" w:line="240" w:lineRule="auto"/>
-        <w:rPr>
-          <w:rFonts w:ascii="Times New Roman" w:eastAsia="Times New Roman" w:hAnsi="Times New Roman" w:cs="Times New Roman"/>
-          <w:sz w:val="24"/>
-          <w:szCs w:val="24"/>
-        </w:rPr>
-      </w:pPr>
-      <w:r>
-        <w:rPr>
-          <w:rFonts w:ascii="Times New Roman" w:eastAsia="Times New Roman" w:hAnsi="Times New Roman" w:cs="Times New Roman"/>
-          <w:color w:val="000000"/>
-          <w:sz w:val="24"/>
-          <w:szCs w:val="24"/>
-        </w:rPr>
-        <w:t>    DefenderControlPercent DOUBLE,</w:t>
-      </w:r>
-    </w:p>
-    <w:p>
-      <w:pPr>
-        <w:spacing w:after="120" w:line="240" w:lineRule="auto"/>
-        <w:rPr>
-          <w:rFonts w:ascii="Times New Roman" w:eastAsia="Times New Roman" w:hAnsi="Times New Roman" w:cs="Times New Roman"/>
-          <w:sz w:val="24"/>
-          <w:szCs w:val="24"/>
-        </w:rPr>
-      </w:pPr>
-      <w:r>
-        <w:rPr>
-          <w:rFonts w:ascii="Times New Roman" w:eastAsia="Times New Roman" w:hAnsi="Times New Roman" w:cs="Times New Roman"/>
-          <w:color w:val="000000"/>
-          <w:sz w:val="24"/>
-          <w:szCs w:val="24"/>
-        </w:rPr>
-        <w:t>    AttackerRoundEndScore INTEGER,</w:t>
-      </w:r>
-    </w:p>
-    <w:p>
-      <w:pPr>
-        <w:spacing w:after="120" w:line="240" w:lineRule="auto"/>
-        <w:rPr>
-          <w:rFonts w:ascii="Times New Roman" w:eastAsia="Times New Roman" w:hAnsi="Times New Roman" w:cs="Times New Roman"/>
-          <w:sz w:val="24"/>
-          <w:szCs w:val="24"/>
-        </w:rPr>
-      </w:pPr>
-      <w:r>
-        <w:rPr>
-          <w:rFonts w:ascii="Times New Roman" w:eastAsia="Times New Roman" w:hAnsi="Times New Roman" w:cs="Times New Roman"/>
-          <w:color w:val="000000"/>
-          <w:sz w:val="24"/>
-          <w:szCs w:val="24"/>
-        </w:rPr>
-        <w:t>    DefenderRoundEndScore INTEGER,</w:t>
-      </w:r>
-    </w:p>
-    <w:p>
-      <w:pPr>
-        <w:spacing w:after="120" w:line="240" w:lineRule="auto"/>
-        <w:rPr>
-          <w:rFonts w:ascii="Times New Roman" w:eastAsia="Times New Roman" w:hAnsi="Times New Roman" w:cs="Times New Roman"/>
-          <w:sz w:val="24"/>
-          <w:szCs w:val="24"/>
-        </w:rPr>
-      </w:pPr>
-      <w:r>
-        <w:rPr>
-          <w:rFonts w:ascii="Times New Roman" w:eastAsia="Times New Roman" w:hAnsi="Times New Roman" w:cs="Times New Roman"/>
-          <w:color w:val="000000"/>
-          <w:sz w:val="24"/>
-          <w:szCs w:val="24"/>
-        </w:rPr>
-        <w:t>    PRIMARY KEY (MatchID, MapName, RoundNo)</w:t>
+        <w:t xml:space="preserve">DROP TABLE </w:t>
+      </w:r>
+      <w:proofErr w:type="spellStart"/>
+      <w:proofErr w:type="gramStart"/>
+      <w:r>
+        <w:rPr>
+          <w:rFonts w:ascii="Times New Roman" w:eastAsia="Times New Roman" w:hAnsi="Times New Roman" w:cs="Times New Roman"/>
+          <w:color w:val="000000"/>
+          <w:sz w:val="24"/>
+          <w:szCs w:val="24"/>
+        </w:rPr>
+        <w:t>MapRoundStat</w:t>
+      </w:r>
+      <w:proofErr w:type="spellEnd"/>
+      <w:r>
+        <w:rPr>
+          <w:rFonts w:ascii="Times New Roman" w:eastAsia="Times New Roman" w:hAnsi="Times New Roman" w:cs="Times New Roman"/>
+          <w:color w:val="000000"/>
+          <w:sz w:val="24"/>
+          <w:szCs w:val="24"/>
+        </w:rPr>
+        <w:t>;</w:t>
+      </w:r>
+      <w:proofErr w:type="gramEnd"/>
+    </w:p>
+    <w:p>
+      <w:pPr>
+        <w:spacing w:after="120" w:line="240" w:lineRule="auto"/>
+        <w:rPr>
+          <w:rFonts w:ascii="Times New Roman" w:eastAsia="Times New Roman" w:hAnsi="Times New Roman" w:cs="Times New Roman"/>
+          <w:sz w:val="24"/>
+          <w:szCs w:val="24"/>
+        </w:rPr>
+      </w:pPr>
+      <w:r>
+        <w:rPr>
+          <w:rFonts w:ascii="Times New Roman" w:eastAsia="Times New Roman" w:hAnsi="Times New Roman" w:cs="Times New Roman"/>
+          <w:color w:val="000000"/>
+          <w:sz w:val="24"/>
+          <w:szCs w:val="24"/>
+        </w:rPr>
+        <w:t xml:space="preserve">CREATE TABLE </w:t>
+      </w:r>
+      <w:proofErr w:type="spellStart"/>
+      <w:r>
+        <w:rPr>
+          <w:rFonts w:ascii="Times New Roman" w:eastAsia="Times New Roman" w:hAnsi="Times New Roman" w:cs="Times New Roman"/>
+          <w:color w:val="000000"/>
+          <w:sz w:val="24"/>
+          <w:szCs w:val="24"/>
+        </w:rPr>
+        <w:t>MapRoundStat</w:t>
+      </w:r>
+      <w:proofErr w:type="spellEnd"/>
+      <w:r>
+        <w:rPr>
+          <w:rFonts w:ascii="Times New Roman" w:eastAsia="Times New Roman" w:hAnsi="Times New Roman" w:cs="Times New Roman"/>
+          <w:color w:val="000000"/>
+          <w:sz w:val="24"/>
+          <w:szCs w:val="24"/>
+        </w:rPr>
+        <w:t xml:space="preserve"> (</w:t>
+      </w:r>
+    </w:p>
+    <w:p>
+      <w:pPr>
+        <w:spacing w:after="120" w:line="240" w:lineRule="auto"/>
+        <w:rPr>
+          <w:rFonts w:ascii="Times New Roman" w:eastAsia="Times New Roman" w:hAnsi="Times New Roman" w:cs="Times New Roman"/>
+          <w:sz w:val="24"/>
+          <w:szCs w:val="24"/>
+        </w:rPr>
+      </w:pPr>
+      <w:r>
+        <w:rPr>
+          <w:rFonts w:ascii="Times New Roman" w:eastAsia="Times New Roman" w:hAnsi="Times New Roman" w:cs="Times New Roman"/>
+          <w:color w:val="000000"/>
+          <w:sz w:val="24"/>
+          <w:szCs w:val="24"/>
+        </w:rPr>
+        <w:t>    </w:t>
+      </w:r>
+      <w:proofErr w:type="spellStart"/>
+      <w:r>
+        <w:rPr>
+          <w:rFonts w:ascii="Times New Roman" w:eastAsia="Times New Roman" w:hAnsi="Times New Roman" w:cs="Times New Roman"/>
+          <w:color w:val="000000"/>
+          <w:sz w:val="24"/>
+          <w:szCs w:val="24"/>
+        </w:rPr>
+        <w:t>MatchID</w:t>
+      </w:r>
+      <w:proofErr w:type="spellEnd"/>
+      <w:r>
+        <w:rPr>
+          <w:rFonts w:ascii="Times New Roman" w:eastAsia="Times New Roman" w:hAnsi="Times New Roman" w:cs="Times New Roman"/>
+          <w:color w:val="000000"/>
+          <w:sz w:val="24"/>
+          <w:szCs w:val="24"/>
+        </w:rPr>
+        <w:t xml:space="preserve"> INTEGER,</w:t>
+      </w:r>
+    </w:p>
+    <w:p>
+      <w:pPr>
+        <w:spacing w:after="120" w:line="240" w:lineRule="auto"/>
+        <w:rPr>
+          <w:rFonts w:ascii="Times New Roman" w:eastAsia="Times New Roman" w:hAnsi="Times New Roman" w:cs="Times New Roman"/>
+          <w:sz w:val="24"/>
+          <w:szCs w:val="24"/>
+        </w:rPr>
+      </w:pPr>
+      <w:r>
+        <w:rPr>
+          <w:rFonts w:ascii="Times New Roman" w:eastAsia="Times New Roman" w:hAnsi="Times New Roman" w:cs="Times New Roman"/>
+          <w:color w:val="000000"/>
+          <w:sz w:val="24"/>
+          <w:szCs w:val="24"/>
+        </w:rPr>
+        <w:t>    </w:t>
+      </w:r>
+      <w:proofErr w:type="spellStart"/>
+      <w:r>
+        <w:rPr>
+          <w:rFonts w:ascii="Times New Roman" w:eastAsia="Times New Roman" w:hAnsi="Times New Roman" w:cs="Times New Roman"/>
+          <w:color w:val="000000"/>
+          <w:sz w:val="24"/>
+          <w:szCs w:val="24"/>
+        </w:rPr>
+        <w:t>MapName</w:t>
+      </w:r>
+      <w:proofErr w:type="spellEnd"/>
+      <w:r>
+        <w:rPr>
+          <w:rFonts w:ascii="Times New Roman" w:eastAsia="Times New Roman" w:hAnsi="Times New Roman" w:cs="Times New Roman"/>
+          <w:color w:val="000000"/>
+          <w:sz w:val="24"/>
+          <w:szCs w:val="24"/>
+        </w:rPr>
+        <w:t xml:space="preserve"> VARCHAR(25),</w:t>
+      </w:r>
+    </w:p>
+    <w:p>
+      <w:pPr>
+        <w:spacing w:after="120" w:line="240" w:lineRule="auto"/>
+        <w:rPr>
+          <w:rFonts w:ascii="Times New Roman" w:eastAsia="Times New Roman" w:hAnsi="Times New Roman" w:cs="Times New Roman"/>
+          <w:sz w:val="24"/>
+          <w:szCs w:val="24"/>
+        </w:rPr>
+      </w:pPr>
+      <w:r>
+        <w:rPr>
+          <w:rFonts w:ascii="Times New Roman" w:eastAsia="Times New Roman" w:hAnsi="Times New Roman" w:cs="Times New Roman"/>
+          <w:color w:val="000000"/>
+          <w:sz w:val="24"/>
+          <w:szCs w:val="24"/>
+        </w:rPr>
+        <w:t>    </w:t>
+      </w:r>
+      <w:proofErr w:type="spellStart"/>
+      <w:r>
+        <w:rPr>
+          <w:rFonts w:ascii="Times New Roman" w:eastAsia="Times New Roman" w:hAnsi="Times New Roman" w:cs="Times New Roman"/>
+          <w:color w:val="000000"/>
+          <w:sz w:val="24"/>
+          <w:szCs w:val="24"/>
+        </w:rPr>
+        <w:t>RoundNo</w:t>
+      </w:r>
+      <w:proofErr w:type="spellEnd"/>
+      <w:r>
+        <w:rPr>
+          <w:rFonts w:ascii="Times New Roman" w:eastAsia="Times New Roman" w:hAnsi="Times New Roman" w:cs="Times New Roman"/>
+          <w:color w:val="000000"/>
+          <w:sz w:val="24"/>
+          <w:szCs w:val="24"/>
+        </w:rPr>
+        <w:t xml:space="preserve"> INTEGER,</w:t>
+      </w:r>
+    </w:p>
+    <w:p>
+      <w:pPr>
+        <w:spacing w:after="120" w:line="240" w:lineRule="auto"/>
+        <w:rPr>
+          <w:rFonts w:ascii="Times New Roman" w:eastAsia="Times New Roman" w:hAnsi="Times New Roman" w:cs="Times New Roman"/>
+          <w:sz w:val="24"/>
+          <w:szCs w:val="24"/>
+        </w:rPr>
+      </w:pPr>
+      <w:r>
+        <w:rPr>
+          <w:rFonts w:ascii="Times New Roman" w:eastAsia="Times New Roman" w:hAnsi="Times New Roman" w:cs="Times New Roman"/>
+          <w:color w:val="000000"/>
+          <w:sz w:val="24"/>
+          <w:szCs w:val="24"/>
+        </w:rPr>
+        <w:t>    </w:t>
+      </w:r>
+      <w:proofErr w:type="spellStart"/>
+      <w:r>
+        <w:rPr>
+          <w:rFonts w:ascii="Times New Roman" w:eastAsia="Times New Roman" w:hAnsi="Times New Roman" w:cs="Times New Roman"/>
+          <w:color w:val="000000"/>
+          <w:sz w:val="24"/>
+          <w:szCs w:val="24"/>
+        </w:rPr>
+        <w:t>StartTime</w:t>
+      </w:r>
+      <w:proofErr w:type="spellEnd"/>
+      <w:r>
+        <w:rPr>
+          <w:rFonts w:ascii="Times New Roman" w:eastAsia="Times New Roman" w:hAnsi="Times New Roman" w:cs="Times New Roman"/>
+          <w:color w:val="000000"/>
+          <w:sz w:val="24"/>
+          <w:szCs w:val="24"/>
+        </w:rPr>
+        <w:t xml:space="preserve"> TIME,</w:t>
+      </w:r>
+    </w:p>
+    <w:p>
+      <w:pPr>
+        <w:spacing w:after="120" w:line="240" w:lineRule="auto"/>
+        <w:rPr>
+          <w:rFonts w:ascii="Times New Roman" w:eastAsia="Times New Roman" w:hAnsi="Times New Roman" w:cs="Times New Roman"/>
+          <w:sz w:val="24"/>
+          <w:szCs w:val="24"/>
+        </w:rPr>
+      </w:pPr>
+      <w:r>
+        <w:rPr>
+          <w:rFonts w:ascii="Times New Roman" w:eastAsia="Times New Roman" w:hAnsi="Times New Roman" w:cs="Times New Roman"/>
+          <w:color w:val="000000"/>
+          <w:sz w:val="24"/>
+          <w:szCs w:val="24"/>
+        </w:rPr>
+        <w:t>    </w:t>
+      </w:r>
+      <w:proofErr w:type="spellStart"/>
+      <w:r>
+        <w:rPr>
+          <w:rFonts w:ascii="Times New Roman" w:eastAsia="Times New Roman" w:hAnsi="Times New Roman" w:cs="Times New Roman"/>
+          <w:color w:val="000000"/>
+          <w:sz w:val="24"/>
+          <w:szCs w:val="24"/>
+        </w:rPr>
+        <w:t>EndTime</w:t>
+      </w:r>
+      <w:proofErr w:type="spellEnd"/>
+      <w:r>
+        <w:rPr>
+          <w:rFonts w:ascii="Times New Roman" w:eastAsia="Times New Roman" w:hAnsi="Times New Roman" w:cs="Times New Roman"/>
+          <w:color w:val="000000"/>
+          <w:sz w:val="24"/>
+          <w:szCs w:val="24"/>
+        </w:rPr>
+        <w:t xml:space="preserve"> TIME,</w:t>
+      </w:r>
+    </w:p>
+    <w:p>
+      <w:pPr>
+        <w:spacing w:after="120" w:line="240" w:lineRule="auto"/>
+        <w:rPr>
+          <w:rFonts w:ascii="Times New Roman" w:eastAsia="Times New Roman" w:hAnsi="Times New Roman" w:cs="Times New Roman"/>
+          <w:sz w:val="24"/>
+          <w:szCs w:val="24"/>
+        </w:rPr>
+      </w:pPr>
+      <w:r>
+        <w:rPr>
+          <w:rFonts w:ascii="Times New Roman" w:eastAsia="Times New Roman" w:hAnsi="Times New Roman" w:cs="Times New Roman"/>
+          <w:color w:val="000000"/>
+          <w:sz w:val="24"/>
+          <w:szCs w:val="24"/>
+        </w:rPr>
+        <w:t>    </w:t>
+      </w:r>
+      <w:proofErr w:type="spellStart"/>
+      <w:r>
+        <w:rPr>
+          <w:rFonts w:ascii="Times New Roman" w:eastAsia="Times New Roman" w:hAnsi="Times New Roman" w:cs="Times New Roman"/>
+          <w:color w:val="000000"/>
+          <w:sz w:val="24"/>
+          <w:szCs w:val="24"/>
+        </w:rPr>
+        <w:t>ControlRoundName</w:t>
+      </w:r>
+      <w:proofErr w:type="spellEnd"/>
+      <w:r>
+        <w:rPr>
+          <w:rFonts w:ascii="Times New Roman" w:eastAsia="Times New Roman" w:hAnsi="Times New Roman" w:cs="Times New Roman"/>
+          <w:color w:val="000000"/>
+          <w:sz w:val="24"/>
+          <w:szCs w:val="24"/>
+        </w:rPr>
+        <w:t xml:space="preserve"> VARCHAR(25),</w:t>
+      </w:r>
+    </w:p>
+    <w:p>
+      <w:pPr>
+        <w:spacing w:after="120" w:line="240" w:lineRule="auto"/>
+        <w:rPr>
+          <w:rFonts w:ascii="Times New Roman" w:eastAsia="Times New Roman" w:hAnsi="Times New Roman" w:cs="Times New Roman"/>
+          <w:sz w:val="24"/>
+          <w:szCs w:val="24"/>
+        </w:rPr>
+      </w:pPr>
+      <w:r>
+        <w:rPr>
+          <w:rFonts w:ascii="Times New Roman" w:eastAsia="Times New Roman" w:hAnsi="Times New Roman" w:cs="Times New Roman"/>
+          <w:color w:val="000000"/>
+          <w:sz w:val="24"/>
+          <w:szCs w:val="24"/>
+        </w:rPr>
+        <w:t>    </w:t>
+      </w:r>
+      <w:proofErr w:type="spellStart"/>
+      <w:r>
+        <w:rPr>
+          <w:rFonts w:ascii="Times New Roman" w:eastAsia="Times New Roman" w:hAnsi="Times New Roman" w:cs="Times New Roman"/>
+          <w:color w:val="000000"/>
+          <w:sz w:val="24"/>
+          <w:szCs w:val="24"/>
+        </w:rPr>
+        <w:t>AttackerTeam</w:t>
+      </w:r>
+      <w:proofErr w:type="spellEnd"/>
+      <w:r>
+        <w:rPr>
+          <w:rFonts w:ascii="Times New Roman" w:eastAsia="Times New Roman" w:hAnsi="Times New Roman" w:cs="Times New Roman"/>
+          <w:color w:val="000000"/>
+          <w:sz w:val="24"/>
+          <w:szCs w:val="24"/>
+        </w:rPr>
+        <w:t xml:space="preserve"> VARCHAR(30),</w:t>
+      </w:r>
+    </w:p>
+    <w:p>
+      <w:pPr>
+        <w:spacing w:after="120" w:line="240" w:lineRule="auto"/>
+        <w:rPr>
+          <w:rFonts w:ascii="Times New Roman" w:eastAsia="Times New Roman" w:hAnsi="Times New Roman" w:cs="Times New Roman"/>
+          <w:sz w:val="24"/>
+          <w:szCs w:val="24"/>
+        </w:rPr>
+      </w:pPr>
+      <w:r>
+        <w:rPr>
+          <w:rFonts w:ascii="Times New Roman" w:eastAsia="Times New Roman" w:hAnsi="Times New Roman" w:cs="Times New Roman"/>
+          <w:color w:val="000000"/>
+          <w:sz w:val="24"/>
+          <w:szCs w:val="24"/>
+        </w:rPr>
+        <w:t>    </w:t>
+      </w:r>
+      <w:proofErr w:type="spellStart"/>
+      <w:r>
+        <w:rPr>
+          <w:rFonts w:ascii="Times New Roman" w:eastAsia="Times New Roman" w:hAnsi="Times New Roman" w:cs="Times New Roman"/>
+          <w:color w:val="000000"/>
+          <w:sz w:val="24"/>
+          <w:szCs w:val="24"/>
+        </w:rPr>
+        <w:t>DefenderTeam</w:t>
+      </w:r>
+      <w:proofErr w:type="spellEnd"/>
+      <w:r>
+        <w:rPr>
+          <w:rFonts w:ascii="Times New Roman" w:eastAsia="Times New Roman" w:hAnsi="Times New Roman" w:cs="Times New Roman"/>
+          <w:color w:val="000000"/>
+          <w:sz w:val="24"/>
+          <w:szCs w:val="24"/>
+        </w:rPr>
+        <w:t xml:space="preserve"> VARCHAR(30),</w:t>
+      </w:r>
+    </w:p>
+    <w:p>
+      <w:pPr>
+        <w:spacing w:after="120" w:line="240" w:lineRule="auto"/>
+        <w:rPr>
+          <w:rFonts w:ascii="Times New Roman" w:eastAsia="Times New Roman" w:hAnsi="Times New Roman" w:cs="Times New Roman"/>
+          <w:sz w:val="24"/>
+          <w:szCs w:val="24"/>
+        </w:rPr>
+      </w:pPr>
+      <w:r>
+        <w:rPr>
+          <w:rFonts w:ascii="Times New Roman" w:eastAsia="Times New Roman" w:hAnsi="Times New Roman" w:cs="Times New Roman"/>
+          <w:color w:val="000000"/>
+          <w:sz w:val="24"/>
+          <w:szCs w:val="24"/>
+        </w:rPr>
+        <w:t>    </w:t>
+      </w:r>
+      <w:proofErr w:type="spellStart"/>
+      <w:r>
+        <w:rPr>
+          <w:rFonts w:ascii="Times New Roman" w:eastAsia="Times New Roman" w:hAnsi="Times New Roman" w:cs="Times New Roman"/>
+          <w:color w:val="000000"/>
+          <w:sz w:val="24"/>
+          <w:szCs w:val="24"/>
+        </w:rPr>
+        <w:t>AttackerPayloadDistance</w:t>
+      </w:r>
+      <w:proofErr w:type="spellEnd"/>
+      <w:r>
+        <w:rPr>
+          <w:rFonts w:ascii="Times New Roman" w:eastAsia="Times New Roman" w:hAnsi="Times New Roman" w:cs="Times New Roman"/>
+          <w:color w:val="000000"/>
+          <w:sz w:val="24"/>
+          <w:szCs w:val="24"/>
+        </w:rPr>
+        <w:t xml:space="preserve"> DOUBLE,</w:t>
+      </w:r>
+    </w:p>
+    <w:p>
+      <w:pPr>
+        <w:spacing w:after="120" w:line="240" w:lineRule="auto"/>
+        <w:rPr>
+          <w:rFonts w:ascii="Times New Roman" w:eastAsia="Times New Roman" w:hAnsi="Times New Roman" w:cs="Times New Roman"/>
+          <w:sz w:val="24"/>
+          <w:szCs w:val="24"/>
+        </w:rPr>
+      </w:pPr>
+      <w:r>
+        <w:rPr>
+          <w:rFonts w:ascii="Times New Roman" w:eastAsia="Times New Roman" w:hAnsi="Times New Roman" w:cs="Times New Roman"/>
+          <w:color w:val="000000"/>
+          <w:sz w:val="24"/>
+          <w:szCs w:val="24"/>
+        </w:rPr>
+        <w:t>    </w:t>
+      </w:r>
+      <w:proofErr w:type="spellStart"/>
+      <w:r>
+        <w:rPr>
+          <w:rFonts w:ascii="Times New Roman" w:eastAsia="Times New Roman" w:hAnsi="Times New Roman" w:cs="Times New Roman"/>
+          <w:color w:val="000000"/>
+          <w:sz w:val="24"/>
+          <w:szCs w:val="24"/>
+        </w:rPr>
+        <w:t>DefenderPayloadDistance</w:t>
+      </w:r>
+      <w:proofErr w:type="spellEnd"/>
+      <w:r>
+        <w:rPr>
+          <w:rFonts w:ascii="Times New Roman" w:eastAsia="Times New Roman" w:hAnsi="Times New Roman" w:cs="Times New Roman"/>
+          <w:color w:val="000000"/>
+          <w:sz w:val="24"/>
+          <w:szCs w:val="24"/>
+        </w:rPr>
+        <w:t xml:space="preserve"> DOUBLE,</w:t>
+      </w:r>
+    </w:p>
+    <w:p>
+      <w:pPr>
+        <w:spacing w:after="120" w:line="240" w:lineRule="auto"/>
+        <w:rPr>
+          <w:rFonts w:ascii="Times New Roman" w:eastAsia="Times New Roman" w:hAnsi="Times New Roman" w:cs="Times New Roman"/>
+          <w:sz w:val="24"/>
+          <w:szCs w:val="24"/>
+        </w:rPr>
+      </w:pPr>
+      <w:r>
+        <w:rPr>
+          <w:rFonts w:ascii="Times New Roman" w:eastAsia="Times New Roman" w:hAnsi="Times New Roman" w:cs="Times New Roman"/>
+          <w:color w:val="000000"/>
+          <w:sz w:val="24"/>
+          <w:szCs w:val="24"/>
+        </w:rPr>
+        <w:t>    </w:t>
+      </w:r>
+      <w:proofErr w:type="spellStart"/>
+      <w:r>
+        <w:rPr>
+          <w:rFonts w:ascii="Times New Roman" w:eastAsia="Times New Roman" w:hAnsi="Times New Roman" w:cs="Times New Roman"/>
+          <w:color w:val="000000"/>
+          <w:sz w:val="24"/>
+          <w:szCs w:val="24"/>
+        </w:rPr>
+        <w:t>AttackerTimeBanked</w:t>
+      </w:r>
+      <w:proofErr w:type="spellEnd"/>
+      <w:r>
+        <w:rPr>
+          <w:rFonts w:ascii="Times New Roman" w:eastAsia="Times New Roman" w:hAnsi="Times New Roman" w:cs="Times New Roman"/>
+          <w:color w:val="000000"/>
+          <w:sz w:val="24"/>
+          <w:szCs w:val="24"/>
+        </w:rPr>
+        <w:t xml:space="preserve"> DOUBLE,</w:t>
+      </w:r>
+    </w:p>
+    <w:p>
+      <w:pPr>
+        <w:spacing w:after="120" w:line="240" w:lineRule="auto"/>
+        <w:rPr>
+          <w:rFonts w:ascii="Times New Roman" w:eastAsia="Times New Roman" w:hAnsi="Times New Roman" w:cs="Times New Roman"/>
+          <w:sz w:val="24"/>
+          <w:szCs w:val="24"/>
+        </w:rPr>
+      </w:pPr>
+      <w:r>
+        <w:rPr>
+          <w:rFonts w:ascii="Times New Roman" w:eastAsia="Times New Roman" w:hAnsi="Times New Roman" w:cs="Times New Roman"/>
+          <w:color w:val="000000"/>
+          <w:sz w:val="24"/>
+          <w:szCs w:val="24"/>
+        </w:rPr>
+        <w:t>    </w:t>
+      </w:r>
+      <w:proofErr w:type="spellStart"/>
+      <w:r>
+        <w:rPr>
+          <w:rFonts w:ascii="Times New Roman" w:eastAsia="Times New Roman" w:hAnsi="Times New Roman" w:cs="Times New Roman"/>
+          <w:color w:val="000000"/>
+          <w:sz w:val="24"/>
+          <w:szCs w:val="24"/>
+        </w:rPr>
+        <w:t>DefenderTimeBanked</w:t>
+      </w:r>
+      <w:proofErr w:type="spellEnd"/>
+      <w:r>
+        <w:rPr>
+          <w:rFonts w:ascii="Times New Roman" w:eastAsia="Times New Roman" w:hAnsi="Times New Roman" w:cs="Times New Roman"/>
+          <w:color w:val="000000"/>
+          <w:sz w:val="24"/>
+          <w:szCs w:val="24"/>
+        </w:rPr>
+        <w:t xml:space="preserve"> DOUBLE,</w:t>
+      </w:r>
+    </w:p>
+    <w:p>
+      <w:pPr>
+        <w:spacing w:after="120" w:line="240" w:lineRule="auto"/>
+        <w:rPr>
+          <w:rFonts w:ascii="Times New Roman" w:eastAsia="Times New Roman" w:hAnsi="Times New Roman" w:cs="Times New Roman"/>
+          <w:sz w:val="24"/>
+          <w:szCs w:val="24"/>
+        </w:rPr>
+      </w:pPr>
+      <w:r>
+        <w:rPr>
+          <w:rFonts w:ascii="Times New Roman" w:eastAsia="Times New Roman" w:hAnsi="Times New Roman" w:cs="Times New Roman"/>
+          <w:color w:val="000000"/>
+          <w:sz w:val="24"/>
+          <w:szCs w:val="24"/>
+        </w:rPr>
+        <w:t>    </w:t>
+      </w:r>
+      <w:proofErr w:type="spellStart"/>
+      <w:r>
+        <w:rPr>
+          <w:rFonts w:ascii="Times New Roman" w:eastAsia="Times New Roman" w:hAnsi="Times New Roman" w:cs="Times New Roman"/>
+          <w:color w:val="000000"/>
+          <w:sz w:val="24"/>
+          <w:szCs w:val="24"/>
+        </w:rPr>
+        <w:t>AttackerControlPercent</w:t>
+      </w:r>
+      <w:proofErr w:type="spellEnd"/>
+      <w:r>
+        <w:rPr>
+          <w:rFonts w:ascii="Times New Roman" w:eastAsia="Times New Roman" w:hAnsi="Times New Roman" w:cs="Times New Roman"/>
+          <w:color w:val="000000"/>
+          <w:sz w:val="24"/>
+          <w:szCs w:val="24"/>
+        </w:rPr>
+        <w:t xml:space="preserve"> DOUBLE,</w:t>
+      </w:r>
+    </w:p>
+    <w:p>
+      <w:pPr>
+        <w:spacing w:after="120" w:line="240" w:lineRule="auto"/>
+        <w:rPr>
+          <w:rFonts w:ascii="Times New Roman" w:eastAsia="Times New Roman" w:hAnsi="Times New Roman" w:cs="Times New Roman"/>
+          <w:sz w:val="24"/>
+          <w:szCs w:val="24"/>
+        </w:rPr>
+      </w:pPr>
+      <w:r>
+        <w:rPr>
+          <w:rFonts w:ascii="Times New Roman" w:eastAsia="Times New Roman" w:hAnsi="Times New Roman" w:cs="Times New Roman"/>
+          <w:color w:val="000000"/>
+          <w:sz w:val="24"/>
+          <w:szCs w:val="24"/>
+        </w:rPr>
+        <w:t>    </w:t>
+      </w:r>
+      <w:proofErr w:type="spellStart"/>
+      <w:r>
+        <w:rPr>
+          <w:rFonts w:ascii="Times New Roman" w:eastAsia="Times New Roman" w:hAnsi="Times New Roman" w:cs="Times New Roman"/>
+          <w:color w:val="000000"/>
+          <w:sz w:val="24"/>
+          <w:szCs w:val="24"/>
+        </w:rPr>
+        <w:t>DefenderControlPercent</w:t>
+      </w:r>
+      <w:proofErr w:type="spellEnd"/>
+      <w:r>
+        <w:rPr>
+          <w:rFonts w:ascii="Times New Roman" w:eastAsia="Times New Roman" w:hAnsi="Times New Roman" w:cs="Times New Roman"/>
+          <w:color w:val="000000"/>
+          <w:sz w:val="24"/>
+          <w:szCs w:val="24"/>
+        </w:rPr>
+        <w:t xml:space="preserve"> DOUBLE,</w:t>
+      </w:r>
+    </w:p>
+    <w:p>
+      <w:pPr>
+        <w:spacing w:after="120" w:line="240" w:lineRule="auto"/>
+        <w:rPr>
+          <w:rFonts w:ascii="Times New Roman" w:eastAsia="Times New Roman" w:hAnsi="Times New Roman" w:cs="Times New Roman"/>
+          <w:sz w:val="24"/>
+          <w:szCs w:val="24"/>
+        </w:rPr>
+      </w:pPr>
+      <w:r>
+        <w:rPr>
+          <w:rFonts w:ascii="Times New Roman" w:eastAsia="Times New Roman" w:hAnsi="Times New Roman" w:cs="Times New Roman"/>
+          <w:color w:val="000000"/>
+          <w:sz w:val="24"/>
+          <w:szCs w:val="24"/>
+        </w:rPr>
+        <w:t>    </w:t>
+      </w:r>
+      <w:proofErr w:type="spellStart"/>
+      <w:r>
+        <w:rPr>
+          <w:rFonts w:ascii="Times New Roman" w:eastAsia="Times New Roman" w:hAnsi="Times New Roman" w:cs="Times New Roman"/>
+          <w:color w:val="000000"/>
+          <w:sz w:val="24"/>
+          <w:szCs w:val="24"/>
+        </w:rPr>
+        <w:t>AttackerRoundEndScore</w:t>
+      </w:r>
+      <w:proofErr w:type="spellEnd"/>
+      <w:r>
+        <w:rPr>
+          <w:rFonts w:ascii="Times New Roman" w:eastAsia="Times New Roman" w:hAnsi="Times New Roman" w:cs="Times New Roman"/>
+          <w:color w:val="000000"/>
+          <w:sz w:val="24"/>
+          <w:szCs w:val="24"/>
+        </w:rPr>
+        <w:t xml:space="preserve"> INTEGER,</w:t>
+      </w:r>
+    </w:p>
+    <w:p>
+      <w:pPr>
+        <w:spacing w:after="120" w:line="240" w:lineRule="auto"/>
+        <w:rPr>
+          <w:rFonts w:ascii="Times New Roman" w:eastAsia="Times New Roman" w:hAnsi="Times New Roman" w:cs="Times New Roman"/>
+          <w:sz w:val="24"/>
+          <w:szCs w:val="24"/>
+        </w:rPr>
+      </w:pPr>
+      <w:r>
+        <w:rPr>
+          <w:rFonts w:ascii="Times New Roman" w:eastAsia="Times New Roman" w:hAnsi="Times New Roman" w:cs="Times New Roman"/>
+          <w:color w:val="000000"/>
+          <w:sz w:val="24"/>
+          <w:szCs w:val="24"/>
+        </w:rPr>
+        <w:t>    </w:t>
+      </w:r>
+      <w:proofErr w:type="spellStart"/>
+      <w:r>
+        <w:rPr>
+          <w:rFonts w:ascii="Times New Roman" w:eastAsia="Times New Roman" w:hAnsi="Times New Roman" w:cs="Times New Roman"/>
+          <w:color w:val="000000"/>
+          <w:sz w:val="24"/>
+          <w:szCs w:val="24"/>
+        </w:rPr>
+        <w:t>DefenderRoundEndScore</w:t>
+      </w:r>
+      <w:proofErr w:type="spellEnd"/>
+      <w:r>
+        <w:rPr>
+          <w:rFonts w:ascii="Times New Roman" w:eastAsia="Times New Roman" w:hAnsi="Times New Roman" w:cs="Times New Roman"/>
+          <w:color w:val="000000"/>
+          <w:sz w:val="24"/>
+          <w:szCs w:val="24"/>
+        </w:rPr>
+        <w:t xml:space="preserve"> INTEGER,</w:t>
+      </w:r>
+    </w:p>
+    <w:p>
+      <w:pPr>
+        <w:spacing w:after="120" w:line="240" w:lineRule="auto"/>
+        <w:rPr>
+          <w:rFonts w:ascii="Times New Roman" w:eastAsia="Times New Roman" w:hAnsi="Times New Roman" w:cs="Times New Roman"/>
+          <w:sz w:val="24"/>
+          <w:szCs w:val="24"/>
+        </w:rPr>
+      </w:pPr>
+      <w:r>
+        <w:rPr>
+          <w:rFonts w:ascii="Times New Roman" w:eastAsia="Times New Roman" w:hAnsi="Times New Roman" w:cs="Times New Roman"/>
+          <w:color w:val="000000"/>
+          <w:sz w:val="24"/>
+          <w:szCs w:val="24"/>
+        </w:rPr>
+        <w:t>    PRIMARY KEY (</w:t>
+      </w:r>
+      <w:proofErr w:type="spellStart"/>
+      <w:r>
+        <w:rPr>
+          <w:rFonts w:ascii="Times New Roman" w:eastAsia="Times New Roman" w:hAnsi="Times New Roman" w:cs="Times New Roman"/>
+          <w:color w:val="000000"/>
+          <w:sz w:val="24"/>
+          <w:szCs w:val="24"/>
+        </w:rPr>
+        <w:t>MatchID</w:t>
+      </w:r>
+      <w:proofErr w:type="spellEnd"/>
+      <w:r>
+        <w:rPr>
+          <w:rFonts w:ascii="Times New Roman" w:eastAsia="Times New Roman" w:hAnsi="Times New Roman" w:cs="Times New Roman"/>
+          <w:color w:val="000000"/>
+          <w:sz w:val="24"/>
+          <w:szCs w:val="24"/>
+        </w:rPr>
+        <w:t xml:space="preserve">, </w:t>
+      </w:r>
+      <w:proofErr w:type="spellStart"/>
+      <w:r>
+        <w:rPr>
+          <w:rFonts w:ascii="Times New Roman" w:eastAsia="Times New Roman" w:hAnsi="Times New Roman" w:cs="Times New Roman"/>
+          <w:color w:val="000000"/>
+          <w:sz w:val="24"/>
+          <w:szCs w:val="24"/>
+        </w:rPr>
+        <w:t>MapName</w:t>
+      </w:r>
+      <w:proofErr w:type="spellEnd"/>
+      <w:r>
+        <w:rPr>
+          <w:rFonts w:ascii="Times New Roman" w:eastAsia="Times New Roman" w:hAnsi="Times New Roman" w:cs="Times New Roman"/>
+          <w:color w:val="000000"/>
+          <w:sz w:val="24"/>
+          <w:szCs w:val="24"/>
+        </w:rPr>
+        <w:t xml:space="preserve">, </w:t>
+      </w:r>
+      <w:proofErr w:type="spellStart"/>
+      <w:r>
+        <w:rPr>
+          <w:rFonts w:ascii="Times New Roman" w:eastAsia="Times New Roman" w:hAnsi="Times New Roman" w:cs="Times New Roman"/>
+          <w:color w:val="000000"/>
+          <w:sz w:val="24"/>
+          <w:szCs w:val="24"/>
+        </w:rPr>
+        <w:t>RoundNo</w:t>
+      </w:r>
+      <w:proofErr w:type="spellEnd"/>
+      <w:r>
+        <w:rPr>
+          <w:rFonts w:ascii="Times New Roman" w:eastAsia="Times New Roman" w:hAnsi="Times New Roman" w:cs="Times New Roman"/>
+          <w:color w:val="000000"/>
+          <w:sz w:val="24"/>
+          <w:szCs w:val="24"/>
+        </w:rPr>
+        <w:t>)</w:t>
       </w:r>
     </w:p>
     <w:p>
@@ -3249,46 +4899,108 @@
           <w:sz w:val="24"/>
           <w:szCs w:val="24"/>
         </w:rPr>
-        <w:t>DROP PROCEDURE IF EXISTS serve_more_than_two;</w:t>
-      </w:r>
-    </w:p>
-    <w:p>
-      <w:pPr>
-        <w:spacing w:after="120" w:line="240" w:lineRule="auto"/>
-        <w:rPr>
-          <w:rFonts w:ascii="Times New Roman" w:eastAsia="Times New Roman" w:hAnsi="Times New Roman" w:cs="Times New Roman"/>
-          <w:sz w:val="24"/>
-          <w:szCs w:val="24"/>
-        </w:rPr>
-      </w:pPr>
-      <w:r>
-        <w:rPr>
-          <w:rFonts w:ascii="Times New Roman" w:eastAsia="Times New Roman" w:hAnsi="Times New Roman" w:cs="Times New Roman"/>
-          <w:color w:val="000000"/>
-          <w:sz w:val="24"/>
-          <w:szCs w:val="24"/>
-        </w:rPr>
-        <w:t>CREATE PROCEDURE serve_more_than_two( )</w:t>
-      </w:r>
-    </w:p>
-    <w:p>
-      <w:pPr>
-        <w:spacing w:after="120" w:line="240" w:lineRule="auto"/>
-        <w:rPr>
-          <w:rFonts w:ascii="Times New Roman" w:eastAsia="Times New Roman" w:hAnsi="Times New Roman" w:cs="Times New Roman"/>
-          <w:sz w:val="24"/>
-          <w:szCs w:val="24"/>
-        </w:rPr>
-      </w:pPr>
-      <w:r>
-        <w:rPr>
-          <w:rFonts w:ascii="Times New Roman" w:eastAsia="Times New Roman" w:hAnsi="Times New Roman" w:cs="Times New Roman"/>
-          <w:color w:val="000000"/>
-          <w:sz w:val="24"/>
-          <w:szCs w:val="24"/>
-        </w:rPr>
-        <w:t>SELECT A.PlayerName</w:t>
-      </w:r>
+        <w:t xml:space="preserve">DROP PROCEDURE IF EXISTS </w:t>
+      </w:r>
+      <w:proofErr w:type="spellStart"/>
+      <w:r>
+        <w:rPr>
+          <w:rFonts w:ascii="Times New Roman" w:eastAsia="Times New Roman" w:hAnsi="Times New Roman" w:cs="Times New Roman"/>
+          <w:color w:val="000000"/>
+          <w:sz w:val="24"/>
+          <w:szCs w:val="24"/>
+        </w:rPr>
+        <w:t>serve_more_than_</w:t>
+      </w:r>
+      <w:proofErr w:type="gramStart"/>
+      <w:r>
+        <w:rPr>
+          <w:rFonts w:ascii="Times New Roman" w:eastAsia="Times New Roman" w:hAnsi="Times New Roman" w:cs="Times New Roman"/>
+          <w:color w:val="000000"/>
+          <w:sz w:val="24"/>
+          <w:szCs w:val="24"/>
+        </w:rPr>
+        <w:t>two</w:t>
+      </w:r>
+      <w:proofErr w:type="spellEnd"/>
+      <w:r>
+        <w:rPr>
+          <w:rFonts w:ascii="Times New Roman" w:eastAsia="Times New Roman" w:hAnsi="Times New Roman" w:cs="Times New Roman"/>
+          <w:color w:val="000000"/>
+          <w:sz w:val="24"/>
+          <w:szCs w:val="24"/>
+        </w:rPr>
+        <w:t>;</w:t>
+      </w:r>
+      <w:proofErr w:type="gramEnd"/>
+    </w:p>
+    <w:p>
+      <w:pPr>
+        <w:spacing w:after="120" w:line="240" w:lineRule="auto"/>
+        <w:rPr>
+          <w:rFonts w:ascii="Times New Roman" w:eastAsia="Times New Roman" w:hAnsi="Times New Roman" w:cs="Times New Roman"/>
+          <w:sz w:val="24"/>
+          <w:szCs w:val="24"/>
+        </w:rPr>
+      </w:pPr>
+      <w:r>
+        <w:rPr>
+          <w:rFonts w:ascii="Times New Roman" w:eastAsia="Times New Roman" w:hAnsi="Times New Roman" w:cs="Times New Roman"/>
+          <w:color w:val="000000"/>
+          <w:sz w:val="24"/>
+          <w:szCs w:val="24"/>
+        </w:rPr>
+        <w:t xml:space="preserve">CREATE PROCEDURE </w:t>
+      </w:r>
+      <w:proofErr w:type="spellStart"/>
+      <w:r>
+        <w:rPr>
+          <w:rFonts w:ascii="Times New Roman" w:eastAsia="Times New Roman" w:hAnsi="Times New Roman" w:cs="Times New Roman"/>
+          <w:color w:val="000000"/>
+          <w:sz w:val="24"/>
+          <w:szCs w:val="24"/>
+        </w:rPr>
+        <w:t>serve_more_than_two</w:t>
+      </w:r>
+      <w:proofErr w:type="spellEnd"/>
+      <w:r>
+        <w:rPr>
+          <w:rFonts w:ascii="Times New Roman" w:eastAsia="Times New Roman" w:hAnsi="Times New Roman" w:cs="Times New Roman"/>
+          <w:color w:val="000000"/>
+          <w:sz w:val="24"/>
+          <w:szCs w:val="24"/>
+        </w:rPr>
+        <w:t>( )</w:t>
+      </w:r>
+    </w:p>
+    <w:p>
+      <w:pPr>
+        <w:spacing w:after="120" w:line="240" w:lineRule="auto"/>
+        <w:rPr>
+          <w:rFonts w:ascii="Times New Roman" w:eastAsia="Times New Roman" w:hAnsi="Times New Roman" w:cs="Times New Roman"/>
+          <w:sz w:val="24"/>
+          <w:szCs w:val="24"/>
+        </w:rPr>
+      </w:pPr>
+      <w:r>
+        <w:rPr>
+          <w:rFonts w:ascii="Times New Roman" w:eastAsia="Times New Roman" w:hAnsi="Times New Roman" w:cs="Times New Roman"/>
+          <w:color w:val="000000"/>
+          <w:sz w:val="24"/>
+          <w:szCs w:val="24"/>
+        </w:rPr>
+        <w:t xml:space="preserve">SELECT </w:t>
+      </w:r>
+      <w:proofErr w:type="spellStart"/>
+      <w:r>
+        <w:rPr>
+          <w:rFonts w:ascii="Times New Roman" w:eastAsia="Times New Roman" w:hAnsi="Times New Roman" w:cs="Times New Roman"/>
+          <w:color w:val="000000"/>
+          <w:sz w:val="24"/>
+          <w:szCs w:val="24"/>
+        </w:rPr>
+        <w:t>A.PlayerName</w:t>
+      </w:r>
+      <w:proofErr w:type="spellEnd"/>
     </w:p>
     <w:p>
       <w:pPr>
@@ -3326,8 +5038,59 @@
           <w:sz w:val="24"/>
           <w:szCs w:val="24"/>
         </w:rPr>
-        <w:t>(SELECT PlayerName, count(TeamName) AS Num, TeamName</w:t>
-      </w:r>
+        <w:t xml:space="preserve">(SELECT </w:t>
+      </w:r>
+      <w:proofErr w:type="spellStart"/>
+      <w:r>
+        <w:rPr>
+          <w:rFonts w:ascii="Times New Roman" w:eastAsia="Times New Roman" w:hAnsi="Times New Roman" w:cs="Times New Roman"/>
+          <w:color w:val="000000"/>
+          <w:sz w:val="24"/>
+          <w:szCs w:val="24"/>
+        </w:rPr>
+        <w:t>PlayerName</w:t>
+      </w:r>
+      <w:proofErr w:type="spellEnd"/>
+      <w:r>
+        <w:rPr>
+          <w:rFonts w:ascii="Times New Roman" w:eastAsia="Times New Roman" w:hAnsi="Times New Roman" w:cs="Times New Roman"/>
+          <w:color w:val="000000"/>
+          <w:sz w:val="24"/>
+          <w:szCs w:val="24"/>
+        </w:rPr>
+        <w:t>, count(</w:t>
+      </w:r>
+      <w:proofErr w:type="spellStart"/>
+      <w:r>
+        <w:rPr>
+          <w:rFonts w:ascii="Times New Roman" w:eastAsia="Times New Roman" w:hAnsi="Times New Roman" w:cs="Times New Roman"/>
+          <w:color w:val="000000"/>
+          <w:sz w:val="24"/>
+          <w:szCs w:val="24"/>
+        </w:rPr>
+        <w:t>TeamName</w:t>
+      </w:r>
+      <w:proofErr w:type="spellEnd"/>
+      <w:r>
+        <w:rPr>
+          <w:rFonts w:ascii="Times New Roman" w:eastAsia="Times New Roman" w:hAnsi="Times New Roman" w:cs="Times New Roman"/>
+          <w:color w:val="000000"/>
+          <w:sz w:val="24"/>
+          <w:szCs w:val="24"/>
+        </w:rPr>
+        <w:t xml:space="preserve">) AS Num, </w:t>
+      </w:r>
+      <w:proofErr w:type="spellStart"/>
+      <w:r>
+        <w:rPr>
+          <w:rFonts w:ascii="Times New Roman" w:eastAsia="Times New Roman" w:hAnsi="Times New Roman" w:cs="Times New Roman"/>
+          <w:color w:val="000000"/>
+          <w:sz w:val="24"/>
+          <w:szCs w:val="24"/>
+        </w:rPr>
+        <w:t>TeamName</w:t>
+      </w:r>
+      <w:proofErr w:type="spellEnd"/>
     </w:p>
     <w:p>
       <w:pPr>
@@ -3346,8 +5109,19 @@
           <w:sz w:val="24"/>
           <w:szCs w:val="24"/>
         </w:rPr>
-        <w:t>FROM ServesIn</w:t>
-      </w:r>
+        <w:t xml:space="preserve">FROM </w:t>
+      </w:r>
+      <w:proofErr w:type="spellStart"/>
+      <w:r>
+        <w:rPr>
+          <w:rFonts w:ascii="Times New Roman" w:eastAsia="Times New Roman" w:hAnsi="Times New Roman" w:cs="Times New Roman"/>
+          <w:color w:val="000000"/>
+          <w:sz w:val="24"/>
+          <w:szCs w:val="24"/>
+        </w:rPr>
+        <w:t>ServesIn</w:t>
+      </w:r>
+      <w:proofErr w:type="spellEnd"/>
     </w:p>
     <w:p>
       <w:pPr>
@@ -3366,7 +5140,27 @@
           <w:sz w:val="24"/>
           <w:szCs w:val="24"/>
         </w:rPr>
-        <w:t>WHERE EndDate IS NULL</w:t>
+        <w:t xml:space="preserve">WHERE </w:t>
+      </w:r>
+      <w:proofErr w:type="spellStart"/>
+      <w:r>
+        <w:rPr>
+          <w:rFonts w:ascii="Times New Roman" w:eastAsia="Times New Roman" w:hAnsi="Times New Roman" w:cs="Times New Roman"/>
+          <w:color w:val="000000"/>
+          <w:sz w:val="24"/>
+          <w:szCs w:val="24"/>
+        </w:rPr>
+        <w:t>EndDate</w:t>
+      </w:r>
+      <w:proofErr w:type="spellEnd"/>
+      <w:r>
+        <w:rPr>
+          <w:rFonts w:ascii="Times New Roman" w:eastAsia="Times New Roman" w:hAnsi="Times New Roman" w:cs="Times New Roman"/>
+          <w:color w:val="000000"/>
+          <w:sz w:val="24"/>
+          <w:szCs w:val="24"/>
+        </w:rPr>
+        <w:t xml:space="preserve"> IS NULL</w:t>
       </w:r>
     </w:p>
     <w:p>
@@ -3386,26 +5180,66 @@
           <w:sz w:val="24"/>
           <w:szCs w:val="24"/>
         </w:rPr>
-        <w:t>GROUP BY PlayerName) AS A</w:t>
-      </w:r>
-    </w:p>
-    <w:p>
-      <w:pPr>
-        <w:spacing w:after="120" w:line="240" w:lineRule="auto"/>
-        <w:rPr>
-          <w:rFonts w:ascii="Times New Roman" w:eastAsia="Times New Roman" w:hAnsi="Times New Roman" w:cs="Times New Roman"/>
-          <w:sz w:val="24"/>
-          <w:szCs w:val="24"/>
-        </w:rPr>
-      </w:pPr>
-      <w:r>
-        <w:rPr>
-          <w:rFonts w:ascii="Times New Roman" w:eastAsia="Times New Roman" w:hAnsi="Times New Roman" w:cs="Times New Roman"/>
-          <w:color w:val="000000"/>
-          <w:sz w:val="24"/>
-          <w:szCs w:val="24"/>
-        </w:rPr>
-        <w:t>WHERE A.Num &gt;= </w:t>
+        <w:t xml:space="preserve">GROUP BY </w:t>
+      </w:r>
+      <w:proofErr w:type="spellStart"/>
+      <w:r>
+        <w:rPr>
+          <w:rFonts w:ascii="Times New Roman" w:eastAsia="Times New Roman" w:hAnsi="Times New Roman" w:cs="Times New Roman"/>
+          <w:color w:val="000000"/>
+          <w:sz w:val="24"/>
+          <w:szCs w:val="24"/>
+        </w:rPr>
+        <w:t>PlayerName</w:t>
+      </w:r>
+      <w:proofErr w:type="spellEnd"/>
+      <w:r>
+        <w:rPr>
+          <w:rFonts w:ascii="Times New Roman" w:eastAsia="Times New Roman" w:hAnsi="Times New Roman" w:cs="Times New Roman"/>
+          <w:color w:val="000000"/>
+          <w:sz w:val="24"/>
+          <w:szCs w:val="24"/>
+        </w:rPr>
+        <w:t>) AS A</w:t>
+      </w:r>
+    </w:p>
+    <w:p>
+      <w:pPr>
+        <w:spacing w:after="120" w:line="240" w:lineRule="auto"/>
+        <w:rPr>
+          <w:rFonts w:ascii="Times New Roman" w:eastAsia="Times New Roman" w:hAnsi="Times New Roman" w:cs="Times New Roman"/>
+          <w:sz w:val="24"/>
+          <w:szCs w:val="24"/>
+        </w:rPr>
+      </w:pPr>
+      <w:r>
+        <w:rPr>
+          <w:rFonts w:ascii="Times New Roman" w:eastAsia="Times New Roman" w:hAnsi="Times New Roman" w:cs="Times New Roman"/>
+          <w:color w:val="000000"/>
+          <w:sz w:val="24"/>
+          <w:szCs w:val="24"/>
+        </w:rPr>
+        <w:t xml:space="preserve">WHERE </w:t>
+      </w:r>
+      <w:proofErr w:type="spellStart"/>
+      <w:r>
+        <w:rPr>
+          <w:rFonts w:ascii="Times New Roman" w:eastAsia="Times New Roman" w:hAnsi="Times New Roman" w:cs="Times New Roman"/>
+          <w:color w:val="000000"/>
+          <w:sz w:val="24"/>
+          <w:szCs w:val="24"/>
+        </w:rPr>
+        <w:t>A.Num</w:t>
+      </w:r>
+      <w:proofErr w:type="spellEnd"/>
+      <w:r>
+        <w:rPr>
+          <w:rFonts w:ascii="Times New Roman" w:eastAsia="Times New Roman" w:hAnsi="Times New Roman" w:cs="Times New Roman"/>
+          <w:color w:val="000000"/>
+          <w:sz w:val="24"/>
+          <w:szCs w:val="24"/>
+        </w:rPr>
+        <w:t xml:space="preserve"> &gt;= </w:t>
       </w:r>
     </w:p>
     <w:p>
@@ -3493,7 +5327,27 @@
           <w:sz w:val="26"/>
           <w:szCs w:val="26"/>
         </w:rPr>
-        <w:t xml:space="preserve">Some of the data (i.e. playoffs for the past year or two, information about different maps) are provided by the website </w:t>
+        <w:t>Some of the data (</w:t>
+      </w:r>
+      <w:proofErr w:type="gramStart"/>
+      <w:r>
+        <w:rPr>
+          <w:rFonts w:eastAsia="Times New Roman" w:cstheme="minorHAnsi"/>
+          <w:color w:val="000000"/>
+          <w:sz w:val="26"/>
+          <w:szCs w:val="26"/>
+        </w:rPr>
+        <w:t>i.e.</w:t>
+      </w:r>
+      <w:proofErr w:type="gramEnd"/>
+      <w:r>
+        <w:rPr>
+          <w:rFonts w:eastAsia="Times New Roman" w:cstheme="minorHAnsi"/>
+          <w:color w:val="000000"/>
+          <w:sz w:val="26"/>
+          <w:szCs w:val="26"/>
+        </w:rPr>
+        <w:t xml:space="preserve"> playoffs for the past year or two, information about different maps) are provided by the website </w:t>
       </w:r>
       <w:r>
         <w:rPr>
@@ -3579,26 +5433,86 @@
           <w:sz w:val="26"/>
           <w:szCs w:val="26"/>
         </w:rPr>
-        <w:t>The output format will be similar to what we did in homework 3. We will have an opening page with instructions (what the user can input and what kind of result will they get) with places for user input and a button to indicate the showing of results.</w:t>
-      </w:r>
-    </w:p>
-    <w:p>
-      <w:pPr>
-        <w:spacing w:after="120" w:line="240" w:lineRule="auto"/>
-        <w:rPr>
-          <w:rFonts w:eastAsia="Times New Roman" w:cstheme="minorHAnsi"/>
-          <w:sz w:val="26"/>
-          <w:szCs w:val="26"/>
-        </w:rPr>
-      </w:pPr>
-      <w:r>
-        <w:rPr>
-          <w:rFonts w:eastAsia="Times New Roman" w:cstheme="minorHAnsi"/>
-          <w:color w:val="000000"/>
-          <w:sz w:val="26"/>
-          <w:szCs w:val="26"/>
-        </w:rPr>
-        <w:t>By clicking the button, the user will be taken to another page in which there will be a form that has the information they expect and probably a sentence or two depends on which particular part the user chooses to explore. (i.e. If the user chooses to input two players and see who (will) perform(s) better, the user will not only see the score we give for each player but also a sentence stating who is better.) </w:t>
+        <w:t xml:space="preserve">The output format will be </w:t>
+      </w:r>
+      <w:proofErr w:type="gramStart"/>
+      <w:r>
+        <w:rPr>
+          <w:rFonts w:eastAsia="Times New Roman" w:cstheme="minorHAnsi"/>
+          <w:color w:val="000000"/>
+          <w:sz w:val="26"/>
+          <w:szCs w:val="26"/>
+        </w:rPr>
+        <w:t>similar to</w:t>
+      </w:r>
+      <w:proofErr w:type="gramEnd"/>
+      <w:r>
+        <w:rPr>
+          <w:rFonts w:eastAsia="Times New Roman" w:cstheme="minorHAnsi"/>
+          <w:color w:val="000000"/>
+          <w:sz w:val="26"/>
+          <w:szCs w:val="26"/>
+        </w:rPr>
+        <w:t xml:space="preserve"> what we did in homework 3. We will have an opening page with instructions (what the user can input and what kind of result will they get) with places for user input and a button to indicate the showing of results.</w:t>
+      </w:r>
+    </w:p>
+    <w:p>
+      <w:pPr>
+        <w:spacing w:after="120" w:line="240" w:lineRule="auto"/>
+        <w:rPr>
+          <w:rFonts w:eastAsia="Times New Roman" w:cstheme="minorHAnsi"/>
+          <w:sz w:val="26"/>
+          <w:szCs w:val="26"/>
+        </w:rPr>
+      </w:pPr>
+      <w:r>
+        <w:rPr>
+          <w:rFonts w:eastAsia="Times New Roman" w:cstheme="minorHAnsi"/>
+          <w:color w:val="000000"/>
+          <w:sz w:val="26"/>
+          <w:szCs w:val="26"/>
+        </w:rPr>
+        <w:t xml:space="preserve">By clicking the button, the user will be taken to another page in which there will be a form that has the information they expect and probably a sentence or two depends on which </w:t>
+      </w:r>
+      <w:proofErr w:type="gramStart"/>
+      <w:r>
+        <w:rPr>
+          <w:rFonts w:eastAsia="Times New Roman" w:cstheme="minorHAnsi"/>
+          <w:color w:val="000000"/>
+          <w:sz w:val="26"/>
+          <w:szCs w:val="26"/>
+        </w:rPr>
+        <w:t>particular part</w:t>
+      </w:r>
+      <w:proofErr w:type="gramEnd"/>
+      <w:r>
+        <w:rPr>
+          <w:rFonts w:eastAsia="Times New Roman" w:cstheme="minorHAnsi"/>
+          <w:color w:val="000000"/>
+          <w:sz w:val="26"/>
+          <w:szCs w:val="26"/>
+        </w:rPr>
+        <w:t xml:space="preserve"> the user chooses to explore. (</w:t>
+      </w:r>
+      <w:proofErr w:type="gramStart"/>
+      <w:r>
+        <w:rPr>
+          <w:rFonts w:eastAsia="Times New Roman" w:cstheme="minorHAnsi"/>
+          <w:color w:val="000000"/>
+          <w:sz w:val="26"/>
+          <w:szCs w:val="26"/>
+        </w:rPr>
+        <w:t>i.e.</w:t>
+      </w:r>
+      <w:proofErr w:type="gramEnd"/>
+      <w:r>
+        <w:rPr>
+          <w:rFonts w:eastAsia="Times New Roman" w:cstheme="minorHAnsi"/>
+          <w:color w:val="000000"/>
+          <w:sz w:val="26"/>
+          <w:szCs w:val="26"/>
+        </w:rPr>
+        <w:t xml:space="preserve"> If the user chooses to input two players and see who (will) perform(s) better, the user will not only see the score we give for each player but also a sentence stating who is better.) </w:t>
       </w:r>
     </w:p>
     <w:p>
@@ -3658,45 +5572,145 @@
           <w:sz w:val="26"/>
           <w:szCs w:val="26"/>
         </w:rPr>
-        <w:t>For “complex data extraction issues for online data sources”, we believe we will do much web crawling using python since 50 percent of the data we need are scattered on different web pages. For example each player’s information (the nationality, the teams they have served, etc.) is under a webpage of his own and laid out in a table. We can’t download the table directly from the webpage, so we need to do web crawling to get those and do cross comparison with other sets of tables we download.</w:t>
-      </w:r>
-    </w:p>
-    <w:p>
-      <w:pPr>
-        <w:spacing w:after="120" w:line="240" w:lineRule="auto"/>
-        <w:rPr>
-          <w:rFonts w:eastAsia="Times New Roman" w:cstheme="minorHAnsi"/>
-          <w:sz w:val="26"/>
-          <w:szCs w:val="26"/>
-        </w:rPr>
-      </w:pPr>
-      <w:r>
-        <w:rPr>
-          <w:rFonts w:eastAsia="Times New Roman" w:cstheme="minorHAnsi"/>
-          <w:color w:val="000000"/>
-          <w:sz w:val="26"/>
-          <w:szCs w:val="26"/>
-        </w:rPr>
-        <w:t>For “data mining”, we want to create a webpage that allows the users to type in two teams/players and return which one of the two has a greater chance of winning. This will include a construction of a model (i.e. what factors do we take into consideration when we try to judge which one of the two options perform better), and a basic machine learning code written in python(sklearn) and use PHP file to feed it the data we extract from the database using SQL.</w:t>
-      </w:r>
-    </w:p>
-    <w:p>
-      <w:pPr>
-        <w:spacing w:after="120" w:line="240" w:lineRule="auto"/>
-        <w:rPr>
-          <w:rFonts w:eastAsia="Times New Roman" w:cstheme="minorHAnsi"/>
-          <w:sz w:val="26"/>
-          <w:szCs w:val="26"/>
-        </w:rPr>
-      </w:pPr>
-      <w:r>
-        <w:rPr>
-          <w:rFonts w:eastAsia="Times New Roman" w:cstheme="minorHAnsi"/>
-          <w:color w:val="000000"/>
-          <w:sz w:val="26"/>
-          <w:szCs w:val="26"/>
-        </w:rPr>
-        <w:t>For “particularly advanced GUI form interface and/or report generation”, we are thinking about making a user friendly UI using Bootstrap. It depends on how much time we have and how smooth is the progress, we might only furnish the opening page if time is limited.</w:t>
+        <w:t xml:space="preserve">For “complex data extraction issues for online data sources”, we believe we will do much web crawling using python since 50 percent of the data we need are scattered on different web pages. For </w:t>
+      </w:r>
+      <w:proofErr w:type="gramStart"/>
+      <w:r>
+        <w:rPr>
+          <w:rFonts w:eastAsia="Times New Roman" w:cstheme="minorHAnsi"/>
+          <w:color w:val="000000"/>
+          <w:sz w:val="26"/>
+          <w:szCs w:val="26"/>
+        </w:rPr>
+        <w:t>example</w:t>
+      </w:r>
+      <w:proofErr w:type="gramEnd"/>
+      <w:r>
+        <w:rPr>
+          <w:rFonts w:eastAsia="Times New Roman" w:cstheme="minorHAnsi"/>
+          <w:color w:val="000000"/>
+          <w:sz w:val="26"/>
+          <w:szCs w:val="26"/>
+        </w:rPr>
+        <w:t xml:space="preserve"> each player’s information (the nationality, the teams they have served, etc.) is under a webpage of his own and laid out in a table. We </w:t>
+      </w:r>
+      <w:proofErr w:type="gramStart"/>
+      <w:r>
+        <w:rPr>
+          <w:rFonts w:eastAsia="Times New Roman" w:cstheme="minorHAnsi"/>
+          <w:color w:val="000000"/>
+          <w:sz w:val="26"/>
+          <w:szCs w:val="26"/>
+        </w:rPr>
+        <w:t>can’t</w:t>
+      </w:r>
+      <w:proofErr w:type="gramEnd"/>
+      <w:r>
+        <w:rPr>
+          <w:rFonts w:eastAsia="Times New Roman" w:cstheme="minorHAnsi"/>
+          <w:color w:val="000000"/>
+          <w:sz w:val="26"/>
+          <w:szCs w:val="26"/>
+        </w:rPr>
+        <w:t xml:space="preserve"> download the table directly from the webpage, so we need to do web crawling to get those and do cross comparison with other sets of tables we download.</w:t>
+      </w:r>
+    </w:p>
+    <w:p>
+      <w:pPr>
+        <w:spacing w:after="120" w:line="240" w:lineRule="auto"/>
+        <w:rPr>
+          <w:rFonts w:eastAsia="Times New Roman" w:cstheme="minorHAnsi"/>
+          <w:sz w:val="26"/>
+          <w:szCs w:val="26"/>
+        </w:rPr>
+      </w:pPr>
+      <w:r>
+        <w:rPr>
+          <w:rFonts w:eastAsia="Times New Roman" w:cstheme="minorHAnsi"/>
+          <w:color w:val="000000"/>
+          <w:sz w:val="26"/>
+          <w:szCs w:val="26"/>
+        </w:rPr>
+        <w:t>For “data mining”, we want to create a webpage that allows the users to type in two teams/players and return which one of the two has a greater chance of winning. This will include a construction of a model (</w:t>
+      </w:r>
+      <w:proofErr w:type="gramStart"/>
+      <w:r>
+        <w:rPr>
+          <w:rFonts w:eastAsia="Times New Roman" w:cstheme="minorHAnsi"/>
+          <w:color w:val="000000"/>
+          <w:sz w:val="26"/>
+          <w:szCs w:val="26"/>
+        </w:rPr>
+        <w:t>i.e.</w:t>
+      </w:r>
+      <w:proofErr w:type="gramEnd"/>
+      <w:r>
+        <w:rPr>
+          <w:rFonts w:eastAsia="Times New Roman" w:cstheme="minorHAnsi"/>
+          <w:color w:val="000000"/>
+          <w:sz w:val="26"/>
+          <w:szCs w:val="26"/>
+        </w:rPr>
+        <w:t xml:space="preserve"> what factors do we take into consideration when we try to judge which one of the two options perform better), and a basic machine learning code written in python(</w:t>
+      </w:r>
+      <w:proofErr w:type="spellStart"/>
+      <w:r>
+        <w:rPr>
+          <w:rFonts w:eastAsia="Times New Roman" w:cstheme="minorHAnsi"/>
+          <w:color w:val="000000"/>
+          <w:sz w:val="26"/>
+          <w:szCs w:val="26"/>
+        </w:rPr>
+        <w:t>sklearn</w:t>
+      </w:r>
+      <w:proofErr w:type="spellEnd"/>
+      <w:r>
+        <w:rPr>
+          <w:rFonts w:eastAsia="Times New Roman" w:cstheme="minorHAnsi"/>
+          <w:color w:val="000000"/>
+          <w:sz w:val="26"/>
+          <w:szCs w:val="26"/>
+        </w:rPr>
+        <w:t>) and use PHP file to feed it the data we extract from the database using SQL.</w:t>
+      </w:r>
+    </w:p>
+    <w:p>
+      <w:pPr>
+        <w:spacing w:after="120" w:line="240" w:lineRule="auto"/>
+        <w:rPr>
+          <w:rFonts w:eastAsia="Times New Roman" w:cstheme="minorHAnsi"/>
+          <w:sz w:val="26"/>
+          <w:szCs w:val="26"/>
+        </w:rPr>
+      </w:pPr>
+      <w:r>
+        <w:rPr>
+          <w:rFonts w:eastAsia="Times New Roman" w:cstheme="minorHAnsi"/>
+          <w:color w:val="000000"/>
+          <w:sz w:val="26"/>
+          <w:szCs w:val="26"/>
+        </w:rPr>
+        <w:t xml:space="preserve">For “particularly advanced GUI form interface and/or report generation”, we are thinking about making a </w:t>
+      </w:r>
+      <w:proofErr w:type="gramStart"/>
+      <w:r>
+        <w:rPr>
+          <w:rFonts w:eastAsia="Times New Roman" w:cstheme="minorHAnsi"/>
+          <w:color w:val="000000"/>
+          <w:sz w:val="26"/>
+          <w:szCs w:val="26"/>
+        </w:rPr>
+        <w:t>user friendly</w:t>
+      </w:r>
+      <w:proofErr w:type="gramEnd"/>
+      <w:r>
+        <w:rPr>
+          <w:rFonts w:eastAsia="Times New Roman" w:cstheme="minorHAnsi"/>
+          <w:color w:val="000000"/>
+          <w:sz w:val="26"/>
+          <w:szCs w:val="26"/>
+        </w:rPr>
+        <w:t xml:space="preserve"> UI using Bootstrap. It depends on how much time we have and how smooth is the progress, we might only furnish the opening page if time is limited.</w:t>
       </w:r>
     </w:p>
     <w:p>

</xml_diff>